<commit_message>
Update SRS document - Test cases, formatting
</commit_message>
<xml_diff>
--- a/docs/SRS.docx
+++ b/docs/SRS.docx
@@ -474,7 +474,23 @@
                 <w:sz w:val="20"/>
                 <w:szCs w:val="20"/>
               </w:rPr>
-              <w:t>Aggregates product and price data (vitamins, supplements, over-the-counter medication, etc.) from major retailers to compare prices, reviews and product information.</w:t>
+              <w:t>Aggregates product and price data (vitamins, supplements, over-the-counter medication, etc.) from major retailers to compare prices, reviews</w:t>
+            </w:r>
+            <w:r>
+              <w:rPr>
+                <w:rFonts w:ascii="VIC" w:hAnsi="VIC"/>
+                <w:sz w:val="20"/>
+                <w:szCs w:val="20"/>
+              </w:rPr>
+              <w:t>,</w:t>
+            </w:r>
+            <w:r>
+              <w:rPr>
+                <w:rFonts w:ascii="VIC" w:hAnsi="VIC"/>
+                <w:sz w:val="20"/>
+                <w:szCs w:val="20"/>
+              </w:rPr>
+              <w:t xml:space="preserve"> and product information.</w:t>
             </w:r>
           </w:p>
         </w:tc>
@@ -632,7 +648,23 @@
                 <w:sz w:val="20"/>
                 <w:szCs w:val="20"/>
               </w:rPr>
-              <w:t xml:space="preserve">Provides an interactive chatbot to answer user queries about products, categories and </w:t>
+              <w:t>Provides an interactive chatbot to answer user queries about products, categories</w:t>
+            </w:r>
+            <w:r>
+              <w:rPr>
+                <w:rFonts w:ascii="VIC" w:hAnsi="VIC"/>
+                <w:sz w:val="20"/>
+                <w:szCs w:val="20"/>
+              </w:rPr>
+              <w:t>,</w:t>
+            </w:r>
+            <w:r>
+              <w:rPr>
+                <w:rFonts w:ascii="VIC" w:hAnsi="VIC"/>
+                <w:sz w:val="20"/>
+                <w:szCs w:val="20"/>
+              </w:rPr>
+              <w:t xml:space="preserve"> and </w:t>
             </w:r>
             <w:r>
               <w:rPr>
@@ -719,16 +751,7 @@
                 <w:sz w:val="20"/>
                 <w:szCs w:val="20"/>
               </w:rPr>
-              <w:t xml:space="preserve">Allows users to navigate directly to the cheapest available </w:t>
-            </w:r>
-            <w:r>
-              <w:rPr>
-                <w:rFonts w:ascii="VIC" w:hAnsi="VIC"/>
-                <w:sz w:val="20"/>
-                <w:szCs w:val="20"/>
-              </w:rPr>
-              <w:lastRenderedPageBreak/>
-              <w:t>retailer’s product page for purchase.</w:t>
+              <w:t>Allows users to navigate directly to the cheapest available retailer’s product page for purchase.</w:t>
             </w:r>
           </w:p>
         </w:tc>
@@ -828,7 +851,23 @@
           <w:sz w:val="20"/>
           <w:szCs w:val="20"/>
         </w:rPr>
-        <w:t>Frontend: Materialize CSS-based user interface for search, browsing, My List and chatbot interaction.</w:t>
+        <w:t>Frontend: Materialize CSS-based user interface for search, browsing, My List</w:t>
+      </w:r>
+      <w:r>
+        <w:rPr>
+          <w:rFonts w:ascii="VIC" w:hAnsi="VIC"/>
+          <w:sz w:val="20"/>
+          <w:szCs w:val="20"/>
+        </w:rPr>
+        <w:t>,</w:t>
+      </w:r>
+      <w:r>
+        <w:rPr>
+          <w:rFonts w:ascii="VIC" w:hAnsi="VIC"/>
+          <w:sz w:val="20"/>
+          <w:szCs w:val="20"/>
+        </w:rPr>
+        <w:t xml:space="preserve"> and chatbot interaction.</w:t>
       </w:r>
     </w:p>
     <w:p>
@@ -852,6 +891,7 @@
           <w:sz w:val="24"/>
           <w:szCs w:val="24"/>
         </w:rPr>
+        <w:lastRenderedPageBreak/>
         <w:t xml:space="preserve">1.3 Definitions, </w:t>
       </w:r>
       <w:r>
@@ -874,7 +914,29 @@
           <w:sz w:val="24"/>
           <w:szCs w:val="24"/>
         </w:rPr>
-        <w:t xml:space="preserve">cronyms and </w:t>
+        <w:t>cronyms</w:t>
+      </w:r>
+      <w:r>
+        <w:rPr>
+          <w:rFonts w:ascii="VIC" w:hAnsi="VIC" w:cstheme="majorHAnsi"/>
+          <w:b/>
+          <w:bCs/>
+          <w:color w:val="3333FF"/>
+          <w:sz w:val="24"/>
+          <w:szCs w:val="24"/>
+        </w:rPr>
+        <w:t>,</w:t>
+      </w:r>
+      <w:r>
+        <w:rPr>
+          <w:rFonts w:ascii="VIC" w:hAnsi="VIC" w:cstheme="majorHAnsi"/>
+          <w:b/>
+          <w:bCs/>
+          <w:color w:val="3333FF"/>
+          <w:sz w:val="24"/>
+          <w:szCs w:val="24"/>
+        </w:rPr>
+        <w:t xml:space="preserve"> and </w:t>
       </w:r>
       <w:r>
         <w:rPr>
@@ -1133,7 +1195,23 @@
                 <w:sz w:val="20"/>
                 <w:szCs w:val="20"/>
               </w:rPr>
-              <w:t>Extract, transform and load process</w:t>
+              <w:t>Extract, transform</w:t>
+            </w:r>
+            <w:r>
+              <w:rPr>
+                <w:rFonts w:ascii="VIC" w:hAnsi="VIC"/>
+                <w:sz w:val="20"/>
+                <w:szCs w:val="20"/>
+              </w:rPr>
+              <w:t>,</w:t>
+            </w:r>
+            <w:r>
+              <w:rPr>
+                <w:rFonts w:ascii="VIC" w:hAnsi="VIC"/>
+                <w:sz w:val="20"/>
+                <w:szCs w:val="20"/>
+              </w:rPr>
+              <w:t xml:space="preserve"> and load process</w:t>
             </w:r>
           </w:p>
         </w:tc>
@@ -1465,7 +1543,23 @@
           <w:sz w:val="20"/>
           <w:szCs w:val="20"/>
         </w:rPr>
-        <w:t>Web API (Node.js/Express) for communication between database and frontend.</w:t>
+        <w:t xml:space="preserve">Web API (Node.js/Express) for communication between </w:t>
+      </w:r>
+      <w:r>
+        <w:rPr>
+          <w:rFonts w:ascii="VIC" w:hAnsi="VIC"/>
+          <w:sz w:val="20"/>
+          <w:szCs w:val="20"/>
+        </w:rPr>
+        <w:t xml:space="preserve">the </w:t>
+      </w:r>
+      <w:r>
+        <w:rPr>
+          <w:rFonts w:ascii="VIC" w:hAnsi="VIC"/>
+          <w:sz w:val="20"/>
+          <w:szCs w:val="20"/>
+        </w:rPr>
+        <w:t>database and frontend.</w:t>
       </w:r>
     </w:p>
     <w:p>
@@ -1614,7 +1708,6 @@
           <w:sz w:val="20"/>
           <w:szCs w:val="20"/>
         </w:rPr>
-        <w:lastRenderedPageBreak/>
         <w:t>Links directing users to retailer product pages for purchase.</w:t>
       </w:r>
     </w:p>
@@ -1829,6 +1922,7 @@
           <w:sz w:val="20"/>
           <w:szCs w:val="20"/>
         </w:rPr>
+        <w:lastRenderedPageBreak/>
         <w:t xml:space="preserve">Technology: </w:t>
       </w:r>
       <w:r>
@@ -1845,7 +1939,23 @@
           <w:sz w:val="20"/>
           <w:szCs w:val="20"/>
         </w:rPr>
-        <w:t xml:space="preserve">imited to MongoDB, Node.js/Express, Materialize CSS and Python </w:t>
+        <w:t>imited to MongoDB, Node.js/Express, Materialize CSS</w:t>
+      </w:r>
+      <w:r>
+        <w:rPr>
+          <w:rFonts w:ascii="VIC" w:hAnsi="VIC"/>
+          <w:sz w:val="20"/>
+          <w:szCs w:val="20"/>
+        </w:rPr>
+        <w:t>,</w:t>
+      </w:r>
+      <w:r>
+        <w:rPr>
+          <w:rFonts w:ascii="VIC" w:hAnsi="VIC"/>
+          <w:sz w:val="20"/>
+          <w:szCs w:val="20"/>
+        </w:rPr>
+        <w:t xml:space="preserve"> and Python </w:t>
       </w:r>
       <w:r>
         <w:rPr>
@@ -1916,6 +2026,14 @@
           <w:sz w:val="20"/>
           <w:szCs w:val="20"/>
         </w:rPr>
+        <w:t xml:space="preserve">The </w:t>
+      </w:r>
+      <w:r>
+        <w:rPr>
+          <w:rFonts w:ascii="VIC" w:hAnsi="VIC"/>
+          <w:sz w:val="20"/>
+          <w:szCs w:val="20"/>
+        </w:rPr>
         <w:t>a</w:t>
       </w:r>
       <w:r>
@@ -1924,7 +2042,23 @@
           <w:sz w:val="20"/>
           <w:szCs w:val="20"/>
         </w:rPr>
-        <w:t>pplication requires Docker Desktop to run database container.</w:t>
+        <w:t xml:space="preserve">pplication requires Docker Desktop to run </w:t>
+      </w:r>
+      <w:r>
+        <w:rPr>
+          <w:rFonts w:ascii="VIC" w:hAnsi="VIC"/>
+          <w:sz w:val="20"/>
+          <w:szCs w:val="20"/>
+        </w:rPr>
+        <w:t xml:space="preserve">the </w:t>
+      </w:r>
+      <w:r>
+        <w:rPr>
+          <w:rFonts w:ascii="VIC" w:hAnsi="VIC"/>
+          <w:sz w:val="20"/>
+          <w:szCs w:val="20"/>
+        </w:rPr>
+        <w:t>database container.</w:t>
       </w:r>
     </w:p>
     <w:p>
@@ -2459,7 +2593,6 @@
                 <w:sz w:val="20"/>
                 <w:szCs w:val="20"/>
               </w:rPr>
-              <w:lastRenderedPageBreak/>
               <w:t>FR3</w:t>
             </w:r>
           </w:p>
@@ -2902,25 +3035,7 @@
                 <w:sz w:val="20"/>
                 <w:szCs w:val="20"/>
               </w:rPr>
-              <w:t xml:space="preserve">Performance: API responses within 300 </w:t>
-            </w:r>
-            <w:proofErr w:type="spellStart"/>
-            <w:r>
-              <w:rPr>
-                <w:rFonts w:ascii="VIC" w:hAnsi="VIC"/>
-                <w:sz w:val="20"/>
-                <w:szCs w:val="20"/>
-              </w:rPr>
-              <w:t>ms</w:t>
-            </w:r>
-            <w:proofErr w:type="spellEnd"/>
-            <w:r>
-              <w:rPr>
-                <w:rFonts w:ascii="VIC" w:hAnsi="VIC"/>
-                <w:sz w:val="20"/>
-                <w:szCs w:val="20"/>
-              </w:rPr>
-              <w:t xml:space="preserve"> for typical queries.</w:t>
+              <w:t>Performance: API responses within 300 ms for typical queries.</w:t>
             </w:r>
           </w:p>
         </w:tc>
@@ -3009,6 +3124,7 @@
                 <w:sz w:val="20"/>
                 <w:szCs w:val="20"/>
               </w:rPr>
+              <w:lastRenderedPageBreak/>
               <w:t>NFR3</w:t>
             </w:r>
           </w:p>
@@ -3706,7 +3822,23 @@
                 <w:sz w:val="20"/>
                 <w:szCs w:val="20"/>
               </w:rPr>
-              <w:t>” to be directed to retailer site.</w:t>
+              <w:t xml:space="preserve">” to be directed to </w:t>
+            </w:r>
+            <w:r>
+              <w:rPr>
+                <w:rFonts w:ascii="VIC" w:hAnsi="VIC"/>
+                <w:sz w:val="20"/>
+                <w:szCs w:val="20"/>
+              </w:rPr>
+              <w:t xml:space="preserve">the </w:t>
+            </w:r>
+            <w:r>
+              <w:rPr>
+                <w:rFonts w:ascii="VIC" w:hAnsi="VIC"/>
+                <w:sz w:val="20"/>
+                <w:szCs w:val="20"/>
+              </w:rPr>
+              <w:t>retailer site.</w:t>
             </w:r>
           </w:p>
         </w:tc>
@@ -3731,7 +3863,6 @@
                 <w:sz w:val="20"/>
                 <w:szCs w:val="20"/>
               </w:rPr>
-              <w:lastRenderedPageBreak/>
               <w:t>UC6</w:t>
             </w:r>
           </w:p>
@@ -3984,43 +4115,7 @@
           <w:sz w:val="20"/>
           <w:szCs w:val="20"/>
         </w:rPr>
-        <w:t xml:space="preserve">estore supported through </w:t>
-      </w:r>
-      <w:proofErr w:type="spellStart"/>
-      <w:r>
-        <w:rPr>
-          <w:rFonts w:ascii="VIC" w:hAnsi="VIC"/>
-          <w:sz w:val="20"/>
-          <w:szCs w:val="20"/>
-        </w:rPr>
-        <w:t>mongodump</w:t>
-      </w:r>
-      <w:proofErr w:type="spellEnd"/>
-      <w:r>
-        <w:rPr>
-          <w:rFonts w:ascii="VIC" w:hAnsi="VIC"/>
-          <w:sz w:val="20"/>
-          <w:szCs w:val="20"/>
-        </w:rPr>
-        <w:t xml:space="preserve"> and </w:t>
-      </w:r>
-      <w:proofErr w:type="spellStart"/>
-      <w:r>
-        <w:rPr>
-          <w:rFonts w:ascii="VIC" w:hAnsi="VIC"/>
-          <w:sz w:val="20"/>
-          <w:szCs w:val="20"/>
-        </w:rPr>
-        <w:t>mongorestore</w:t>
-      </w:r>
-      <w:proofErr w:type="spellEnd"/>
-      <w:r>
-        <w:rPr>
-          <w:rFonts w:ascii="VIC" w:hAnsi="VIC"/>
-          <w:sz w:val="20"/>
-          <w:szCs w:val="20"/>
-        </w:rPr>
-        <w:t>.</w:t>
+        <w:t>estore supported through mongodump and mongorestore.</w:t>
       </w:r>
     </w:p>
     <w:p>
@@ -4209,6 +4304,14 @@
           <w:sz w:val="20"/>
           <w:szCs w:val="20"/>
         </w:rPr>
+        <w:t>,</w:t>
+      </w:r>
+      <w:r>
+        <w:rPr>
+          <w:rFonts w:ascii="VIC" w:hAnsi="VIC"/>
+          <w:sz w:val="20"/>
+          <w:szCs w:val="20"/>
+        </w:rPr>
         <w:t xml:space="preserve"> and</w:t>
       </w:r>
       <w:r>
@@ -4411,6 +4514,14 @@
           <w:sz w:val="20"/>
           <w:szCs w:val="20"/>
         </w:rPr>
+        <w:t>,</w:t>
+      </w:r>
+      <w:r>
+        <w:rPr>
+          <w:rFonts w:ascii="VIC" w:hAnsi="VIC"/>
+          <w:sz w:val="20"/>
+          <w:szCs w:val="20"/>
+        </w:rPr>
         <w:t xml:space="preserve"> and </w:t>
       </w:r>
       <w:r>
@@ -4465,7 +4576,23 @@
           <w:sz w:val="20"/>
           <w:szCs w:val="20"/>
         </w:rPr>
-        <w:t>Assess usability, responsiveness and accessibility.</w:t>
+        <w:t>Assess usability, responsiveness</w:t>
+      </w:r>
+      <w:r>
+        <w:rPr>
+          <w:rFonts w:ascii="VIC" w:hAnsi="VIC"/>
+          <w:sz w:val="20"/>
+          <w:szCs w:val="20"/>
+        </w:rPr>
+        <w:t>,</w:t>
+      </w:r>
+      <w:r>
+        <w:rPr>
+          <w:rFonts w:ascii="VIC" w:hAnsi="VIC"/>
+          <w:sz w:val="20"/>
+          <w:szCs w:val="20"/>
+        </w:rPr>
+        <w:t xml:space="preserve"> and accessibility.</w:t>
       </w:r>
     </w:p>
     <w:p>
@@ -4557,6 +4684,7 @@
                 <w:sz w:val="20"/>
                 <w:szCs w:val="20"/>
               </w:rPr>
+              <w:lastRenderedPageBreak/>
               <w:t>Reference</w:t>
             </w:r>
           </w:p>
@@ -4895,7 +5023,6 @@
                 <w:sz w:val="20"/>
                 <w:szCs w:val="20"/>
               </w:rPr>
-              <w:lastRenderedPageBreak/>
               <w:t>TC2</w:t>
             </w:r>
           </w:p>
@@ -5112,27 +5239,7 @@
                 <w:sz w:val="20"/>
                 <w:szCs w:val="20"/>
               </w:rPr>
-              <w:t xml:space="preserve">Dataset with duplicates (_id and </w:t>
-            </w:r>
-            <w:proofErr w:type="spellStart"/>
-            <w:r>
-              <w:rPr>
-                <w:rFonts w:ascii="VIC" w:eastAsia="Calibri" w:hAnsi="VIC" w:cs="Calibri"/>
-                <w:color w:val="000000" w:themeColor="text1"/>
-                <w:sz w:val="20"/>
-                <w:szCs w:val="20"/>
-              </w:rPr>
-              <w:t>name+img</w:t>
-            </w:r>
-            <w:proofErr w:type="spellEnd"/>
-            <w:r>
-              <w:rPr>
-                <w:rFonts w:ascii="VIC" w:eastAsia="Calibri" w:hAnsi="VIC" w:cs="Calibri"/>
-                <w:color w:val="000000" w:themeColor="text1"/>
-                <w:sz w:val="20"/>
-                <w:szCs w:val="20"/>
-              </w:rPr>
-              <w:t>)</w:t>
+              <w:t>Dataset with duplicates (_id and name+img)</w:t>
             </w:r>
           </w:p>
         </w:tc>
@@ -5157,9 +5264,8 @@
                 <w:sz w:val="20"/>
                 <w:szCs w:val="20"/>
               </w:rPr>
-              <w:t xml:space="preserve">Run </w:t>
-            </w:r>
-            <w:proofErr w:type="spellStart"/>
+              <w:t xml:space="preserve">Access the container </w:t>
+            </w:r>
             <w:r>
               <w:rPr>
                 <w:rFonts w:ascii="VIC" w:eastAsiaTheme="minorEastAsia" w:hAnsi="VIC"/>
@@ -5167,9 +5273,8 @@
                 <w:sz w:val="20"/>
                 <w:szCs w:val="20"/>
               </w:rPr>
-              <w:t>npm</w:t>
-            </w:r>
-            <w:proofErr w:type="spellEnd"/>
+              <w:t xml:space="preserve">→ </w:t>
+            </w:r>
             <w:r>
               <w:rPr>
                 <w:rFonts w:ascii="VIC" w:eastAsiaTheme="minorEastAsia" w:hAnsi="VIC"/>
@@ -5177,7 +5282,16 @@
                 <w:sz w:val="20"/>
                 <w:szCs w:val="20"/>
               </w:rPr>
-              <w:t xml:space="preserve"> test → </w:t>
+              <w:t>Run</w:t>
+            </w:r>
+            <w:r>
+              <w:rPr>
+                <w:rFonts w:ascii="VIC" w:eastAsiaTheme="minorEastAsia" w:hAnsi="VIC"/>
+                <w:color w:val="000000" w:themeColor="text1"/>
+                <w:sz w:val="20"/>
+                <w:szCs w:val="20"/>
+              </w:rPr>
+              <w:t xml:space="preserve"> npm test → </w:t>
             </w:r>
           </w:p>
           <w:p>
@@ -5326,29 +5440,29 @@
             </w:pPr>
             <w:r>
               <w:rPr>
+                <w:rFonts w:ascii="VIC" w:eastAsiaTheme="minorEastAsia" w:hAnsi="VIC"/>
+                <w:color w:val="000000" w:themeColor="text1"/>
+                <w:sz w:val="20"/>
+                <w:szCs w:val="20"/>
+              </w:rPr>
+              <w:t xml:space="preserve">Access the container </w:t>
+            </w:r>
+            <w:r>
+              <w:rPr>
+                <w:rFonts w:ascii="VIC" w:eastAsiaTheme="minorEastAsia" w:hAnsi="VIC"/>
+                <w:color w:val="000000" w:themeColor="text1"/>
+                <w:sz w:val="20"/>
+                <w:szCs w:val="20"/>
+              </w:rPr>
+              <w:t xml:space="preserve">→ </w:t>
+            </w:r>
+            <w:r>
+              <w:rPr>
                 <w:rFonts w:ascii="VIC" w:eastAsia="VIC" w:hAnsi="VIC" w:cs="VIC"/>
                 <w:sz w:val="20"/>
                 <w:szCs w:val="20"/>
               </w:rPr>
-              <w:t xml:space="preserve">Run </w:t>
-            </w:r>
-            <w:proofErr w:type="spellStart"/>
-            <w:r>
-              <w:rPr>
-                <w:rFonts w:ascii="VIC" w:eastAsia="VIC" w:hAnsi="VIC" w:cs="VIC"/>
-                <w:sz w:val="20"/>
-                <w:szCs w:val="20"/>
-              </w:rPr>
-              <w:t>npm</w:t>
-            </w:r>
-            <w:proofErr w:type="spellEnd"/>
-            <w:r>
-              <w:rPr>
-                <w:rFonts w:ascii="VIC" w:eastAsia="VIC" w:hAnsi="VIC" w:cs="VIC"/>
-                <w:sz w:val="20"/>
-                <w:szCs w:val="20"/>
-              </w:rPr>
-              <w:t xml:space="preserve"> test → </w:t>
+              <w:t xml:space="preserve">Run npm test → </w:t>
             </w:r>
           </w:p>
           <w:p>
@@ -5495,29 +5609,29 @@
             </w:pPr>
             <w:r>
               <w:rPr>
+                <w:rFonts w:ascii="VIC" w:eastAsiaTheme="minorEastAsia" w:hAnsi="VIC"/>
+                <w:color w:val="000000" w:themeColor="text1"/>
+                <w:sz w:val="20"/>
+                <w:szCs w:val="20"/>
+              </w:rPr>
+              <w:t xml:space="preserve">Access the container </w:t>
+            </w:r>
+            <w:r>
+              <w:rPr>
+                <w:rFonts w:ascii="VIC" w:eastAsiaTheme="minorEastAsia" w:hAnsi="VIC"/>
+                <w:color w:val="000000" w:themeColor="text1"/>
+                <w:sz w:val="20"/>
+                <w:szCs w:val="20"/>
+              </w:rPr>
+              <w:t xml:space="preserve">→ </w:t>
+            </w:r>
+            <w:r>
+              <w:rPr>
                 <w:rFonts w:ascii="VIC" w:eastAsia="VIC" w:hAnsi="VIC" w:cs="VIC"/>
                 <w:sz w:val="20"/>
                 <w:szCs w:val="20"/>
               </w:rPr>
-              <w:t xml:space="preserve">Run </w:t>
-            </w:r>
-            <w:proofErr w:type="spellStart"/>
-            <w:r>
-              <w:rPr>
-                <w:rFonts w:ascii="VIC" w:eastAsia="VIC" w:hAnsi="VIC" w:cs="VIC"/>
-                <w:sz w:val="20"/>
-                <w:szCs w:val="20"/>
-              </w:rPr>
-              <w:t>npm</w:t>
-            </w:r>
-            <w:proofErr w:type="spellEnd"/>
-            <w:r>
-              <w:rPr>
-                <w:rFonts w:ascii="VIC" w:eastAsia="VIC" w:hAnsi="VIC" w:cs="VIC"/>
-                <w:sz w:val="20"/>
-                <w:szCs w:val="20"/>
-              </w:rPr>
-              <w:t xml:space="preserve"> test → </w:t>
+              <w:t xml:space="preserve">Run npm test → </w:t>
             </w:r>
           </w:p>
           <w:p>
@@ -5660,29 +5774,29 @@
             </w:pPr>
             <w:r>
               <w:rPr>
+                <w:rFonts w:ascii="VIC" w:eastAsiaTheme="minorEastAsia" w:hAnsi="VIC"/>
+                <w:color w:val="000000" w:themeColor="text1"/>
+                <w:sz w:val="20"/>
+                <w:szCs w:val="20"/>
+              </w:rPr>
+              <w:t xml:space="preserve">Access the container </w:t>
+            </w:r>
+            <w:r>
+              <w:rPr>
+                <w:rFonts w:ascii="VIC" w:eastAsiaTheme="minorEastAsia" w:hAnsi="VIC"/>
+                <w:color w:val="000000" w:themeColor="text1"/>
+                <w:sz w:val="20"/>
+                <w:szCs w:val="20"/>
+              </w:rPr>
+              <w:t xml:space="preserve">→ </w:t>
+            </w:r>
+            <w:r>
+              <w:rPr>
                 <w:rFonts w:ascii="VIC" w:eastAsia="VIC" w:hAnsi="VIC" w:cs="VIC"/>
                 <w:sz w:val="20"/>
                 <w:szCs w:val="20"/>
               </w:rPr>
-              <w:t xml:space="preserve">Run </w:t>
-            </w:r>
-            <w:proofErr w:type="spellStart"/>
-            <w:r>
-              <w:rPr>
-                <w:rFonts w:ascii="VIC" w:eastAsia="VIC" w:hAnsi="VIC" w:cs="VIC"/>
-                <w:sz w:val="20"/>
-                <w:szCs w:val="20"/>
-              </w:rPr>
-              <w:t>npm</w:t>
-            </w:r>
-            <w:proofErr w:type="spellEnd"/>
-            <w:r>
-              <w:rPr>
-                <w:rFonts w:ascii="VIC" w:eastAsia="VIC" w:hAnsi="VIC" w:cs="VIC"/>
-                <w:sz w:val="20"/>
-                <w:szCs w:val="20"/>
-              </w:rPr>
-              <w:t xml:space="preserve"> test → </w:t>
+              <w:t xml:space="preserve">Run npm test → </w:t>
             </w:r>
           </w:p>
           <w:p>
@@ -5823,29 +5937,29 @@
             </w:pPr>
             <w:r>
               <w:rPr>
+                <w:rFonts w:ascii="VIC" w:eastAsiaTheme="minorEastAsia" w:hAnsi="VIC"/>
+                <w:color w:val="000000" w:themeColor="text1"/>
+                <w:sz w:val="20"/>
+                <w:szCs w:val="20"/>
+              </w:rPr>
+              <w:t xml:space="preserve">Access the container </w:t>
+            </w:r>
+            <w:r>
+              <w:rPr>
+                <w:rFonts w:ascii="VIC" w:eastAsiaTheme="minorEastAsia" w:hAnsi="VIC"/>
+                <w:color w:val="000000" w:themeColor="text1"/>
+                <w:sz w:val="20"/>
+                <w:szCs w:val="20"/>
+              </w:rPr>
+              <w:t xml:space="preserve">→ </w:t>
+            </w:r>
+            <w:r>
+              <w:rPr>
                 <w:rFonts w:ascii="VIC" w:eastAsia="VIC" w:hAnsi="VIC" w:cs="VIC"/>
                 <w:sz w:val="20"/>
                 <w:szCs w:val="20"/>
               </w:rPr>
-              <w:t xml:space="preserve">Run </w:t>
-            </w:r>
-            <w:proofErr w:type="spellStart"/>
-            <w:r>
-              <w:rPr>
-                <w:rFonts w:ascii="VIC" w:eastAsia="VIC" w:hAnsi="VIC" w:cs="VIC"/>
-                <w:sz w:val="20"/>
-                <w:szCs w:val="20"/>
-              </w:rPr>
-              <w:t>npm</w:t>
-            </w:r>
-            <w:proofErr w:type="spellEnd"/>
-            <w:r>
-              <w:rPr>
-                <w:rFonts w:ascii="VIC" w:eastAsia="VIC" w:hAnsi="VIC" w:cs="VIC"/>
-                <w:sz w:val="20"/>
-                <w:szCs w:val="20"/>
-              </w:rPr>
-              <w:t xml:space="preserve"> test → </w:t>
+              <w:t xml:space="preserve">Run npm test → </w:t>
             </w:r>
           </w:p>
           <w:p>
@@ -5863,25 +5977,7 @@
                 <w:sz w:val="20"/>
                 <w:szCs w:val="20"/>
               </w:rPr>
-              <w:t xml:space="preserve">Call </w:t>
-            </w:r>
-            <w:proofErr w:type="gramStart"/>
-            <w:r>
-              <w:rPr>
-                <w:rFonts w:ascii="VIC" w:eastAsia="VIC" w:hAnsi="VIC" w:cs="VIC"/>
-                <w:sz w:val="20"/>
-                <w:szCs w:val="20"/>
-              </w:rPr>
-              <w:t>truncate(</w:t>
-            </w:r>
-            <w:proofErr w:type="gramEnd"/>
-            <w:r>
-              <w:rPr>
-                <w:rFonts w:ascii="VIC" w:eastAsia="VIC" w:hAnsi="VIC" w:cs="VIC"/>
-                <w:sz w:val="20"/>
-                <w:szCs w:val="20"/>
-              </w:rPr>
-              <w:t>)</w:t>
+              <w:t>Call truncate()</w:t>
             </w:r>
           </w:p>
         </w:tc>
@@ -5939,9 +6035,19 @@
                 <w:color w:val="000000" w:themeColor="text1"/>
                 <w:sz w:val="20"/>
                 <w:szCs w:val="20"/>
-                <w:highlight w:val="cyan"/>
-              </w:rPr>
-              <w:t>TC8</w:t>
+              </w:rPr>
+              <w:t>TC</w:t>
+            </w:r>
+            <w:r>
+              <w:rPr>
+                <w:rFonts w:ascii="VIC" w:eastAsia="Calibri" w:hAnsi="VIC" w:cs="Calibri"/>
+                <w:b/>
+                <w:bCs/>
+                <w:color w:val="000000" w:themeColor="text1"/>
+                <w:sz w:val="20"/>
+                <w:szCs w:val="20"/>
+              </w:rPr>
+              <w:t>8</w:t>
             </w:r>
           </w:p>
         </w:tc>
@@ -5952,6 +6058,115 @@
           <w:p>
             <w:pPr>
               <w:spacing w:line="360" w:lineRule="auto"/>
+              <w:rPr>
+                <w:rFonts w:ascii="VIC" w:hAnsi="VIC"/>
+                <w:sz w:val="20"/>
+                <w:szCs w:val="20"/>
+                <w:highlight w:val="cyan"/>
+              </w:rPr>
+            </w:pPr>
+            <w:r>
+              <w:rPr>
+                <w:rFonts w:ascii="VIC" w:hAnsi="VIC"/>
+                <w:sz w:val="20"/>
+                <w:szCs w:val="20"/>
+              </w:rPr>
+              <w:t>Number of items in the database</w:t>
+            </w:r>
+          </w:p>
+        </w:tc>
+        <w:tc>
+          <w:tcPr>
+            <w:tcW w:w="2087" w:type="dxa"/>
+          </w:tcPr>
+          <w:p>
+            <w:pPr>
+              <w:spacing w:line="360" w:lineRule="auto"/>
+              <w:rPr>
+                <w:rFonts w:ascii="VIC" w:hAnsi="VIC"/>
+                <w:sz w:val="20"/>
+                <w:szCs w:val="20"/>
+                <w:highlight w:val="cyan"/>
+              </w:rPr>
+            </w:pPr>
+            <w:r>
+              <w:rPr>
+                <w:rFonts w:ascii="VIC" w:hAnsi="VIC"/>
+                <w:sz w:val="20"/>
+                <w:szCs w:val="20"/>
+              </w:rPr>
+              <w:t xml:space="preserve">Ensure the number of items in the database </w:t>
+            </w:r>
+            <w:r>
+              <w:rPr>
+                <w:rFonts w:ascii="VIC" w:hAnsi="VIC"/>
+                <w:sz w:val="20"/>
+                <w:szCs w:val="20"/>
+              </w:rPr>
+              <w:t xml:space="preserve">is </w:t>
+            </w:r>
+            <w:r>
+              <w:rPr>
+                <w:rFonts w:ascii="VIC" w:hAnsi="VIC"/>
+                <w:sz w:val="20"/>
+                <w:szCs w:val="20"/>
+              </w:rPr>
+              <w:t>&gt; 15000</w:t>
+            </w:r>
+          </w:p>
+        </w:tc>
+        <w:tc>
+          <w:tcPr>
+            <w:tcW w:w="2087" w:type="dxa"/>
+          </w:tcPr>
+          <w:p>
+            <w:pPr>
+              <w:spacing w:line="360" w:lineRule="auto"/>
+              <w:rPr>
+                <w:rFonts w:ascii="VIC" w:eastAsia="VIC" w:hAnsi="VIC" w:cs="VIC"/>
+                <w:sz w:val="20"/>
+                <w:szCs w:val="20"/>
+              </w:rPr>
+            </w:pPr>
+            <w:r>
+              <w:rPr>
+                <w:rFonts w:ascii="VIC" w:eastAsiaTheme="minorEastAsia" w:hAnsi="VIC"/>
+                <w:color w:val="000000" w:themeColor="text1"/>
+                <w:sz w:val="20"/>
+                <w:szCs w:val="20"/>
+              </w:rPr>
+              <w:t xml:space="preserve">Access the container </w:t>
+            </w:r>
+            <w:r>
+              <w:rPr>
+                <w:rFonts w:ascii="VIC" w:eastAsiaTheme="minorEastAsia" w:hAnsi="VIC"/>
+                <w:color w:val="000000" w:themeColor="text1"/>
+                <w:sz w:val="20"/>
+                <w:szCs w:val="20"/>
+              </w:rPr>
+              <w:t xml:space="preserve">→ </w:t>
+            </w:r>
+            <w:r>
+              <w:rPr>
+                <w:rFonts w:ascii="VIC" w:eastAsia="VIC" w:hAnsi="VIC" w:cs="VIC"/>
+                <w:sz w:val="20"/>
+                <w:szCs w:val="20"/>
+              </w:rPr>
+              <w:t xml:space="preserve">Run npm test → </w:t>
+            </w:r>
+            <w:r>
+              <w:rPr>
+                <w:rFonts w:ascii="VIC" w:eastAsia="VIC" w:hAnsi="VIC" w:cs="VIC"/>
+                <w:sz w:val="20"/>
+                <w:szCs w:val="20"/>
+              </w:rPr>
+              <w:t>DB test</w:t>
+            </w:r>
+          </w:p>
+          <w:p>
+            <w:pPr>
+              <w:spacing w:line="360" w:lineRule="auto"/>
+              <w:jc w:val="both"/>
               <w:rPr>
                 <w:rFonts w:ascii="VIC" w:hAnsi="VIC"/>
                 <w:sz w:val="20"/>
@@ -5969,7 +6184,187 @@
             <w:pPr>
               <w:spacing w:line="360" w:lineRule="auto"/>
               <w:rPr>
-                <w:rFonts w:ascii="VIC" w:hAnsi="VIC"/>
+                <w:rFonts w:ascii="VIC" w:eastAsia="Calibri" w:hAnsi="VIC" w:cs="Calibri"/>
+                <w:sz w:val="20"/>
+                <w:szCs w:val="20"/>
+                <w:highlight w:val="cyan"/>
+              </w:rPr>
+            </w:pPr>
+            <w:r>
+              <w:rPr>
+                <w:rFonts w:ascii="VIC" w:eastAsia="Calibri" w:hAnsi="VIC" w:cs="Calibri"/>
+                <w:sz w:val="20"/>
+                <w:szCs w:val="20"/>
+              </w:rPr>
+              <w:t>The minimum number of items in the database is 15000</w:t>
+            </w:r>
+          </w:p>
+        </w:tc>
+      </w:tr>
+      <w:tr>
+        <w:trPr>
+          <w:trHeight w:val="300"/>
+        </w:trPr>
+        <w:tc>
+          <w:tcPr>
+            <w:tcW w:w="2087" w:type="dxa"/>
+          </w:tcPr>
+          <w:p>
+            <w:pPr>
+              <w:spacing w:line="360" w:lineRule="auto"/>
+              <w:jc w:val="both"/>
+              <w:rPr>
+                <w:rFonts w:ascii="VIC" w:eastAsia="Calibri" w:hAnsi="VIC" w:cs="Calibri"/>
+                <w:b/>
+                <w:bCs/>
+                <w:color w:val="000000" w:themeColor="text1"/>
+                <w:sz w:val="20"/>
+                <w:szCs w:val="20"/>
+                <w:highlight w:val="cyan"/>
+              </w:rPr>
+            </w:pPr>
+            <w:r>
+              <w:rPr>
+                <w:rFonts w:ascii="VIC" w:eastAsia="Calibri" w:hAnsi="VIC" w:cs="Calibri"/>
+                <w:b/>
+                <w:bCs/>
+                <w:color w:val="000000" w:themeColor="text1"/>
+                <w:sz w:val="20"/>
+                <w:szCs w:val="20"/>
+              </w:rPr>
+              <w:t>TC</w:t>
+            </w:r>
+            <w:r>
+              <w:rPr>
+                <w:rFonts w:ascii="VIC" w:eastAsia="Calibri" w:hAnsi="VIC" w:cs="Calibri"/>
+                <w:b/>
+                <w:bCs/>
+                <w:color w:val="000000" w:themeColor="text1"/>
+                <w:sz w:val="20"/>
+                <w:szCs w:val="20"/>
+              </w:rPr>
+              <w:t>9</w:t>
+            </w:r>
+          </w:p>
+        </w:tc>
+        <w:tc>
+          <w:tcPr>
+            <w:tcW w:w="2087" w:type="dxa"/>
+          </w:tcPr>
+          <w:p>
+            <w:pPr>
+              <w:spacing w:line="360" w:lineRule="auto"/>
+              <w:rPr>
+                <w:rFonts w:ascii="VIC" w:hAnsi="VIC"/>
+                <w:sz w:val="20"/>
+                <w:szCs w:val="20"/>
+                <w:highlight w:val="cyan"/>
+              </w:rPr>
+            </w:pPr>
+            <w:r>
+              <w:rPr>
+                <w:rFonts w:ascii="VIC" w:hAnsi="VIC"/>
+                <w:sz w:val="20"/>
+                <w:szCs w:val="20"/>
+              </w:rPr>
+              <w:t>Always ensure certain collections are in databases</w:t>
+            </w:r>
+          </w:p>
+        </w:tc>
+        <w:tc>
+          <w:tcPr>
+            <w:tcW w:w="2087" w:type="dxa"/>
+          </w:tcPr>
+          <w:p>
+            <w:pPr>
+              <w:spacing w:line="360" w:lineRule="auto"/>
+              <w:rPr>
+                <w:rFonts w:ascii="VIC" w:hAnsi="VIC"/>
+                <w:sz w:val="20"/>
+                <w:szCs w:val="20"/>
+                <w:highlight w:val="cyan"/>
+              </w:rPr>
+            </w:pPr>
+            <w:r>
+              <w:rPr>
+                <w:rFonts w:ascii="VIC" w:hAnsi="VIC"/>
+                <w:sz w:val="20"/>
+                <w:szCs w:val="20"/>
+              </w:rPr>
+              <w:t xml:space="preserve">Default collections when initializing </w:t>
+            </w:r>
+            <w:r>
+              <w:rPr>
+                <w:rFonts w:ascii="VIC" w:hAnsi="VIC"/>
+                <w:sz w:val="20"/>
+                <w:szCs w:val="20"/>
+              </w:rPr>
+              <w:t xml:space="preserve">the </w:t>
+            </w:r>
+            <w:r>
+              <w:rPr>
+                <w:rFonts w:ascii="VIC" w:hAnsi="VIC"/>
+                <w:sz w:val="20"/>
+                <w:szCs w:val="20"/>
+              </w:rPr>
+              <w:t>database</w:t>
+            </w:r>
+          </w:p>
+        </w:tc>
+        <w:tc>
+          <w:tcPr>
+            <w:tcW w:w="2087" w:type="dxa"/>
+          </w:tcPr>
+          <w:p>
+            <w:pPr>
+              <w:spacing w:line="360" w:lineRule="auto"/>
+              <w:rPr>
+                <w:rFonts w:ascii="VIC" w:eastAsia="VIC" w:hAnsi="VIC" w:cs="VIC"/>
+                <w:sz w:val="20"/>
+                <w:szCs w:val="20"/>
+              </w:rPr>
+            </w:pPr>
+            <w:r>
+              <w:rPr>
+                <w:rFonts w:ascii="VIC" w:eastAsiaTheme="minorEastAsia" w:hAnsi="VIC"/>
+                <w:color w:val="000000" w:themeColor="text1"/>
+                <w:sz w:val="20"/>
+                <w:szCs w:val="20"/>
+              </w:rPr>
+              <w:t xml:space="preserve">Access the container </w:t>
+            </w:r>
+            <w:r>
+              <w:rPr>
+                <w:rFonts w:ascii="VIC" w:eastAsiaTheme="minorEastAsia" w:hAnsi="VIC"/>
+                <w:color w:val="000000" w:themeColor="text1"/>
+                <w:sz w:val="20"/>
+                <w:szCs w:val="20"/>
+              </w:rPr>
+              <w:t xml:space="preserve">→ </w:t>
+            </w:r>
+            <w:r>
+              <w:rPr>
+                <w:rFonts w:ascii="VIC" w:eastAsia="VIC" w:hAnsi="VIC" w:cs="VIC"/>
+                <w:sz w:val="20"/>
+                <w:szCs w:val="20"/>
+              </w:rPr>
+              <w:t xml:space="preserve">Run npm test → </w:t>
+            </w:r>
+            <w:r>
+              <w:rPr>
+                <w:rFonts w:ascii="VIC" w:eastAsia="VIC" w:hAnsi="VIC" w:cs="VIC"/>
+                <w:sz w:val="20"/>
+                <w:szCs w:val="20"/>
+              </w:rPr>
+              <w:t>DB test</w:t>
+            </w:r>
+          </w:p>
+          <w:p>
+            <w:pPr>
+              <w:spacing w:line="360" w:lineRule="auto"/>
+              <w:rPr>
+                <w:rFonts w:ascii="VIC" w:eastAsia="Calibri" w:hAnsi="VIC" w:cs="Calibri"/>
+                <w:color w:val="000000" w:themeColor="text1"/>
                 <w:sz w:val="20"/>
                 <w:szCs w:val="20"/>
                 <w:highlight w:val="cyan"/>
@@ -5984,9 +6379,736 @@
           <w:p>
             <w:pPr>
               <w:spacing w:line="360" w:lineRule="auto"/>
+              <w:rPr>
+                <w:rFonts w:ascii="VIC" w:eastAsia="Calibri" w:hAnsi="VIC" w:cs="Calibri"/>
+                <w:color w:val="000000" w:themeColor="text1"/>
+                <w:sz w:val="20"/>
+                <w:szCs w:val="20"/>
+                <w:highlight w:val="cyan"/>
+              </w:rPr>
+            </w:pPr>
+            <w:r>
+              <w:rPr>
+                <w:rFonts w:ascii="VIC" w:eastAsia="Calibri" w:hAnsi="VIC" w:cs="Calibri"/>
+                <w:color w:val="000000" w:themeColor="text1"/>
+                <w:sz w:val="20"/>
+                <w:szCs w:val="20"/>
+              </w:rPr>
+              <w:t>Collections 'Items' and 'Items_li' are always present</w:t>
+            </w:r>
+          </w:p>
+        </w:tc>
+      </w:tr>
+      <w:tr>
+        <w:trPr>
+          <w:trHeight w:val="300"/>
+        </w:trPr>
+        <w:tc>
+          <w:tcPr>
+            <w:tcW w:w="2087" w:type="dxa"/>
+          </w:tcPr>
+          <w:p>
+            <w:pPr>
+              <w:spacing w:line="360" w:lineRule="auto"/>
               <w:jc w:val="both"/>
               <w:rPr>
-                <w:rFonts w:ascii="VIC" w:hAnsi="VIC"/>
+                <w:rFonts w:ascii="VIC" w:eastAsia="Calibri" w:hAnsi="VIC" w:cs="Calibri"/>
+                <w:b/>
+                <w:bCs/>
+                <w:color w:val="000000" w:themeColor="text1"/>
+                <w:sz w:val="20"/>
+                <w:szCs w:val="20"/>
+                <w:highlight w:val="cyan"/>
+              </w:rPr>
+            </w:pPr>
+            <w:r>
+              <w:rPr>
+                <w:rFonts w:ascii="VIC" w:eastAsia="Calibri" w:hAnsi="VIC" w:cs="Calibri"/>
+                <w:b/>
+                <w:bCs/>
+                <w:color w:val="000000" w:themeColor="text1"/>
+                <w:sz w:val="20"/>
+                <w:szCs w:val="20"/>
+              </w:rPr>
+              <w:t>TC</w:t>
+            </w:r>
+            <w:r>
+              <w:rPr>
+                <w:rFonts w:ascii="VIC" w:eastAsia="Calibri" w:hAnsi="VIC" w:cs="Calibri"/>
+                <w:b/>
+                <w:bCs/>
+                <w:color w:val="000000" w:themeColor="text1"/>
+                <w:sz w:val="20"/>
+                <w:szCs w:val="20"/>
+              </w:rPr>
+              <w:t>10</w:t>
+            </w:r>
+          </w:p>
+        </w:tc>
+        <w:tc>
+          <w:tcPr>
+            <w:tcW w:w="2087" w:type="dxa"/>
+          </w:tcPr>
+          <w:p>
+            <w:pPr>
+              <w:spacing w:line="360" w:lineRule="auto"/>
+              <w:rPr>
+                <w:rFonts w:ascii="VIC" w:eastAsia="Calibri" w:hAnsi="VIC" w:cs="Calibri"/>
+                <w:color w:val="000000" w:themeColor="text1"/>
+                <w:sz w:val="20"/>
+                <w:szCs w:val="20"/>
+                <w:highlight w:val="cyan"/>
+              </w:rPr>
+            </w:pPr>
+            <w:r>
+              <w:rPr>
+                <w:rFonts w:ascii="VIC" w:eastAsia="Calibri" w:hAnsi="VIC" w:cs="Calibri"/>
+                <w:color w:val="000000" w:themeColor="text1"/>
+                <w:sz w:val="20"/>
+                <w:szCs w:val="20"/>
+              </w:rPr>
+              <w:t>Minimum information of an item</w:t>
+            </w:r>
+          </w:p>
+        </w:tc>
+        <w:tc>
+          <w:tcPr>
+            <w:tcW w:w="2087" w:type="dxa"/>
+          </w:tcPr>
+          <w:p>
+            <w:pPr>
+              <w:spacing w:line="360" w:lineRule="auto"/>
+              <w:rPr>
+                <w:rFonts w:ascii="VIC" w:hAnsi="VIC"/>
+                <w:sz w:val="20"/>
+                <w:szCs w:val="20"/>
+                <w:highlight w:val="cyan"/>
+              </w:rPr>
+            </w:pPr>
+            <w:r>
+              <w:rPr>
+                <w:rFonts w:ascii="VIC" w:hAnsi="VIC"/>
+                <w:sz w:val="20"/>
+                <w:szCs w:val="20"/>
+              </w:rPr>
+              <w:t>All items must have certain properties.</w:t>
+            </w:r>
+          </w:p>
+        </w:tc>
+        <w:tc>
+          <w:tcPr>
+            <w:tcW w:w="2087" w:type="dxa"/>
+          </w:tcPr>
+          <w:p>
+            <w:pPr>
+              <w:spacing w:line="360" w:lineRule="auto"/>
+              <w:rPr>
+                <w:rFonts w:ascii="VIC" w:eastAsia="VIC" w:hAnsi="VIC" w:cs="VIC"/>
+                <w:sz w:val="20"/>
+                <w:szCs w:val="20"/>
+              </w:rPr>
+            </w:pPr>
+            <w:r>
+              <w:rPr>
+                <w:rFonts w:ascii="VIC" w:eastAsiaTheme="minorEastAsia" w:hAnsi="VIC"/>
+                <w:color w:val="000000" w:themeColor="text1"/>
+                <w:sz w:val="20"/>
+                <w:szCs w:val="20"/>
+              </w:rPr>
+              <w:t xml:space="preserve">Access the container </w:t>
+            </w:r>
+            <w:r>
+              <w:rPr>
+                <w:rFonts w:ascii="VIC" w:eastAsiaTheme="minorEastAsia" w:hAnsi="VIC"/>
+                <w:color w:val="000000" w:themeColor="text1"/>
+                <w:sz w:val="20"/>
+                <w:szCs w:val="20"/>
+              </w:rPr>
+              <w:t xml:space="preserve">→ </w:t>
+            </w:r>
+            <w:r>
+              <w:rPr>
+                <w:rFonts w:ascii="VIC" w:eastAsia="VIC" w:hAnsi="VIC" w:cs="VIC"/>
+                <w:sz w:val="20"/>
+                <w:szCs w:val="20"/>
+              </w:rPr>
+              <w:t xml:space="preserve">Run npm test → </w:t>
+            </w:r>
+            <w:r>
+              <w:rPr>
+                <w:rFonts w:ascii="VIC" w:eastAsia="VIC" w:hAnsi="VIC" w:cs="VIC"/>
+                <w:sz w:val="20"/>
+                <w:szCs w:val="20"/>
+              </w:rPr>
+              <w:t>DB test</w:t>
+            </w:r>
+          </w:p>
+        </w:tc>
+        <w:tc>
+          <w:tcPr>
+            <w:tcW w:w="2087" w:type="dxa"/>
+          </w:tcPr>
+          <w:p>
+            <w:pPr>
+              <w:spacing w:line="360" w:lineRule="auto"/>
+              <w:rPr>
+                <w:rFonts w:ascii="VIC" w:eastAsia="Calibri" w:hAnsi="VIC" w:cs="Calibri"/>
+                <w:color w:val="000000" w:themeColor="text1"/>
+                <w:sz w:val="20"/>
+                <w:szCs w:val="20"/>
+                <w:highlight w:val="cyan"/>
+              </w:rPr>
+            </w:pPr>
+            <w:r>
+              <w:rPr>
+                <w:rFonts w:ascii="VIC" w:eastAsia="Calibri" w:hAnsi="VIC" w:cs="Calibri"/>
+                <w:color w:val="000000" w:themeColor="text1"/>
+                <w:sz w:val="20"/>
+                <w:szCs w:val="20"/>
+              </w:rPr>
+              <w:t xml:space="preserve">Attributes like </w:t>
+            </w:r>
+            <w:r>
+              <w:rPr>
+                <w:rFonts w:ascii="VIC" w:eastAsia="Calibri" w:hAnsi="VIC" w:cs="Calibri"/>
+                <w:color w:val="000000" w:themeColor="text1"/>
+                <w:sz w:val="20"/>
+                <w:szCs w:val="20"/>
+              </w:rPr>
+              <w:t xml:space="preserve">item </w:t>
+            </w:r>
+            <w:r>
+              <w:rPr>
+                <w:rFonts w:ascii="VIC" w:eastAsia="Calibri" w:hAnsi="VIC" w:cs="Calibri"/>
+                <w:color w:val="000000" w:themeColor="text1"/>
+                <w:sz w:val="20"/>
+                <w:szCs w:val="20"/>
+              </w:rPr>
+              <w:t>name, price, image path</w:t>
+            </w:r>
+            <w:r>
+              <w:rPr>
+                <w:rFonts w:ascii="VIC" w:eastAsia="Calibri" w:hAnsi="VIC" w:cs="Calibri"/>
+                <w:color w:val="000000" w:themeColor="text1"/>
+                <w:sz w:val="20"/>
+                <w:szCs w:val="20"/>
+              </w:rPr>
+              <w:t>,</w:t>
+            </w:r>
+            <w:r>
+              <w:rPr>
+                <w:rFonts w:ascii="VIC" w:eastAsia="Calibri" w:hAnsi="VIC" w:cs="Calibri"/>
+                <w:color w:val="000000" w:themeColor="text1"/>
+                <w:sz w:val="20"/>
+                <w:szCs w:val="20"/>
+              </w:rPr>
+              <w:t xml:space="preserve"> and </w:t>
+            </w:r>
+            <w:r>
+              <w:rPr>
+                <w:rFonts w:ascii="VIC" w:eastAsia="Calibri" w:hAnsi="VIC" w:cs="Calibri"/>
+                <w:color w:val="000000" w:themeColor="text1"/>
+                <w:sz w:val="20"/>
+                <w:szCs w:val="20"/>
+              </w:rPr>
+              <w:t>item</w:t>
+            </w:r>
+            <w:r>
+              <w:rPr>
+                <w:rFonts w:ascii="VIC" w:eastAsia="Calibri" w:hAnsi="VIC" w:cs="Calibri"/>
+                <w:color w:val="000000" w:themeColor="text1"/>
+                <w:sz w:val="20"/>
+                <w:szCs w:val="20"/>
+              </w:rPr>
+              <w:t xml:space="preserve"> </w:t>
+            </w:r>
+            <w:r>
+              <w:rPr>
+                <w:rFonts w:ascii="VIC" w:eastAsia="Calibri" w:hAnsi="VIC" w:cs="Calibri"/>
+                <w:color w:val="000000" w:themeColor="text1"/>
+                <w:sz w:val="20"/>
+                <w:szCs w:val="20"/>
+              </w:rPr>
+              <w:t>ID</w:t>
+            </w:r>
+            <w:r>
+              <w:rPr>
+                <w:rFonts w:ascii="VIC" w:eastAsia="Calibri" w:hAnsi="VIC" w:cs="Calibri"/>
+                <w:color w:val="000000" w:themeColor="text1"/>
+                <w:sz w:val="20"/>
+                <w:szCs w:val="20"/>
+              </w:rPr>
+              <w:t xml:space="preserve"> must always appear</w:t>
+            </w:r>
+          </w:p>
+        </w:tc>
+      </w:tr>
+      <w:tr>
+        <w:trPr>
+          <w:trHeight w:val="300"/>
+        </w:trPr>
+        <w:tc>
+          <w:tcPr>
+            <w:tcW w:w="2087" w:type="dxa"/>
+          </w:tcPr>
+          <w:p>
+            <w:pPr>
+              <w:spacing w:line="360" w:lineRule="auto"/>
+              <w:jc w:val="both"/>
+              <w:rPr>
+                <w:rFonts w:ascii="VIC" w:eastAsia="Calibri" w:hAnsi="VIC" w:cs="Calibri"/>
+                <w:b/>
+                <w:bCs/>
+                <w:color w:val="000000" w:themeColor="text1"/>
+                <w:sz w:val="20"/>
+                <w:szCs w:val="20"/>
+                <w:highlight w:val="cyan"/>
+              </w:rPr>
+            </w:pPr>
+            <w:r>
+              <w:rPr>
+                <w:rFonts w:ascii="VIC" w:eastAsia="Calibri" w:hAnsi="VIC" w:cs="Calibri"/>
+                <w:b/>
+                <w:bCs/>
+                <w:color w:val="000000" w:themeColor="text1"/>
+                <w:sz w:val="20"/>
+                <w:szCs w:val="20"/>
+              </w:rPr>
+              <w:lastRenderedPageBreak/>
+              <w:t>TC</w:t>
+            </w:r>
+            <w:r>
+              <w:rPr>
+                <w:rFonts w:ascii="VIC" w:eastAsia="Calibri" w:hAnsi="VIC" w:cs="Calibri"/>
+                <w:b/>
+                <w:bCs/>
+                <w:color w:val="000000" w:themeColor="text1"/>
+                <w:sz w:val="20"/>
+                <w:szCs w:val="20"/>
+              </w:rPr>
+              <w:t>1</w:t>
+            </w:r>
+            <w:r>
+              <w:rPr>
+                <w:rFonts w:ascii="VIC" w:eastAsia="Calibri" w:hAnsi="VIC" w:cs="Calibri"/>
+                <w:b/>
+                <w:bCs/>
+                <w:color w:val="000000" w:themeColor="text1"/>
+                <w:sz w:val="20"/>
+                <w:szCs w:val="20"/>
+              </w:rPr>
+              <w:t>1</w:t>
+            </w:r>
+          </w:p>
+        </w:tc>
+        <w:tc>
+          <w:tcPr>
+            <w:tcW w:w="2087" w:type="dxa"/>
+          </w:tcPr>
+          <w:p>
+            <w:pPr>
+              <w:spacing w:line="360" w:lineRule="auto"/>
+              <w:rPr>
+                <w:rFonts w:ascii="VIC" w:eastAsia="Calibri" w:hAnsi="VIC" w:cs="Calibri"/>
+                <w:color w:val="000000" w:themeColor="text1"/>
+                <w:sz w:val="20"/>
+                <w:szCs w:val="20"/>
+                <w:highlight w:val="cyan"/>
+              </w:rPr>
+            </w:pPr>
+            <w:r>
+              <w:rPr>
+                <w:rFonts w:ascii="VIC" w:eastAsia="Calibri" w:hAnsi="VIC" w:cs="Calibri"/>
+                <w:color w:val="000000" w:themeColor="text1"/>
+                <w:sz w:val="20"/>
+                <w:szCs w:val="20"/>
+              </w:rPr>
+              <w:t xml:space="preserve">Similar </w:t>
+            </w:r>
+            <w:r>
+              <w:rPr>
+                <w:rFonts w:ascii="VIC" w:eastAsia="Calibri" w:hAnsi="VIC" w:cs="Calibri"/>
+                <w:color w:val="000000" w:themeColor="text1"/>
+                <w:sz w:val="20"/>
+                <w:szCs w:val="20"/>
+              </w:rPr>
+              <w:t>items</w:t>
+            </w:r>
+          </w:p>
+        </w:tc>
+        <w:tc>
+          <w:tcPr>
+            <w:tcW w:w="2087" w:type="dxa"/>
+          </w:tcPr>
+          <w:p>
+            <w:pPr>
+              <w:spacing w:line="360" w:lineRule="auto"/>
+              <w:rPr>
+                <w:rFonts w:ascii="VIC" w:eastAsia="Calibri" w:hAnsi="VIC" w:cs="Calibri"/>
+                <w:color w:val="000000" w:themeColor="text1"/>
+                <w:sz w:val="20"/>
+                <w:szCs w:val="20"/>
+                <w:highlight w:val="cyan"/>
+              </w:rPr>
+            </w:pPr>
+            <w:r>
+              <w:rPr>
+                <w:rFonts w:ascii="VIC" w:eastAsia="Calibri" w:hAnsi="VIC" w:cs="Calibri"/>
+                <w:color w:val="000000" w:themeColor="text1"/>
+                <w:sz w:val="20"/>
+                <w:szCs w:val="20"/>
+              </w:rPr>
+              <w:t>Similar products must share the same categories and then be sorted by brand overlap.</w:t>
+            </w:r>
+          </w:p>
+        </w:tc>
+        <w:tc>
+          <w:tcPr>
+            <w:tcW w:w="2087" w:type="dxa"/>
+          </w:tcPr>
+          <w:p>
+            <w:pPr>
+              <w:spacing w:line="360" w:lineRule="auto"/>
+              <w:rPr>
+                <w:rFonts w:ascii="VIC" w:eastAsia="Calibri" w:hAnsi="VIC" w:cs="Calibri"/>
+                <w:color w:val="000000" w:themeColor="text1"/>
+                <w:sz w:val="20"/>
+                <w:szCs w:val="20"/>
+                <w:highlight w:val="cyan"/>
+              </w:rPr>
+            </w:pPr>
+            <w:r>
+              <w:rPr>
+                <w:rFonts w:ascii="VIC" w:eastAsiaTheme="minorEastAsia" w:hAnsi="VIC"/>
+                <w:color w:val="000000" w:themeColor="text1"/>
+                <w:sz w:val="20"/>
+                <w:szCs w:val="20"/>
+              </w:rPr>
+              <w:t xml:space="preserve">Access the container </w:t>
+            </w:r>
+            <w:r>
+              <w:rPr>
+                <w:rFonts w:ascii="VIC" w:eastAsiaTheme="minorEastAsia" w:hAnsi="VIC"/>
+                <w:color w:val="000000" w:themeColor="text1"/>
+                <w:sz w:val="20"/>
+                <w:szCs w:val="20"/>
+              </w:rPr>
+              <w:t xml:space="preserve">→ </w:t>
+            </w:r>
+            <w:r>
+              <w:rPr>
+                <w:rFonts w:ascii="VIC" w:eastAsia="VIC" w:hAnsi="VIC" w:cs="VIC"/>
+                <w:sz w:val="20"/>
+                <w:szCs w:val="20"/>
+              </w:rPr>
+              <w:t xml:space="preserve">Run npm test → </w:t>
+            </w:r>
+            <w:r>
+              <w:rPr>
+                <w:rFonts w:ascii="VIC" w:eastAsia="VIC" w:hAnsi="VIC" w:cs="VIC"/>
+                <w:sz w:val="20"/>
+                <w:szCs w:val="20"/>
+              </w:rPr>
+              <w:t>Item test</w:t>
+            </w:r>
+          </w:p>
+        </w:tc>
+        <w:tc>
+          <w:tcPr>
+            <w:tcW w:w="2087" w:type="dxa"/>
+          </w:tcPr>
+          <w:p>
+            <w:pPr>
+              <w:spacing w:line="360" w:lineRule="auto"/>
+              <w:rPr>
+                <w:rFonts w:ascii="VIC" w:eastAsia="Calibri" w:hAnsi="VIC" w:cs="Calibri"/>
+                <w:color w:val="000000" w:themeColor="text1"/>
+                <w:sz w:val="20"/>
+                <w:szCs w:val="20"/>
+                <w:highlight w:val="cyan"/>
+              </w:rPr>
+            </w:pPr>
+            <w:r>
+              <w:rPr>
+                <w:rFonts w:ascii="VIC" w:eastAsia="Calibri" w:hAnsi="VIC" w:cs="Calibri"/>
+                <w:color w:val="000000" w:themeColor="text1"/>
+                <w:sz w:val="20"/>
+                <w:szCs w:val="20"/>
+              </w:rPr>
+              <w:t>Similar products with id '2728073' must have category 'medicines' and have the same brand name 'Panadol'</w:t>
+            </w:r>
+          </w:p>
+        </w:tc>
+      </w:tr>
+      <w:tr>
+        <w:trPr>
+          <w:trHeight w:val="300"/>
+        </w:trPr>
+        <w:tc>
+          <w:tcPr>
+            <w:tcW w:w="2087" w:type="dxa"/>
+          </w:tcPr>
+          <w:p>
+            <w:pPr>
+              <w:spacing w:line="360" w:lineRule="auto"/>
+              <w:jc w:val="both"/>
+              <w:rPr>
+                <w:rFonts w:ascii="VIC" w:eastAsia="Calibri" w:hAnsi="VIC" w:cs="Calibri"/>
+                <w:b/>
+                <w:bCs/>
+                <w:color w:val="000000" w:themeColor="text1"/>
+                <w:sz w:val="20"/>
+                <w:szCs w:val="20"/>
+                <w:highlight w:val="cyan"/>
+              </w:rPr>
+            </w:pPr>
+            <w:r>
+              <w:rPr>
+                <w:rFonts w:ascii="VIC" w:eastAsia="Calibri" w:hAnsi="VIC" w:cs="Calibri"/>
+                <w:b/>
+                <w:bCs/>
+                <w:color w:val="000000" w:themeColor="text1"/>
+                <w:sz w:val="20"/>
+                <w:szCs w:val="20"/>
+              </w:rPr>
+              <w:t>TC</w:t>
+            </w:r>
+            <w:r>
+              <w:rPr>
+                <w:rFonts w:ascii="VIC" w:eastAsia="Calibri" w:hAnsi="VIC" w:cs="Calibri"/>
+                <w:b/>
+                <w:bCs/>
+                <w:color w:val="000000" w:themeColor="text1"/>
+                <w:sz w:val="20"/>
+                <w:szCs w:val="20"/>
+              </w:rPr>
+              <w:t>1</w:t>
+            </w:r>
+            <w:r>
+              <w:rPr>
+                <w:rFonts w:ascii="VIC" w:eastAsia="Calibri" w:hAnsi="VIC" w:cs="Calibri"/>
+                <w:b/>
+                <w:bCs/>
+                <w:color w:val="000000" w:themeColor="text1"/>
+                <w:sz w:val="20"/>
+                <w:szCs w:val="20"/>
+              </w:rPr>
+              <w:t>2</w:t>
+            </w:r>
+          </w:p>
+        </w:tc>
+        <w:tc>
+          <w:tcPr>
+            <w:tcW w:w="2087" w:type="dxa"/>
+          </w:tcPr>
+          <w:p>
+            <w:pPr>
+              <w:spacing w:line="360" w:lineRule="auto"/>
+              <w:rPr>
+                <w:rFonts w:ascii="VIC" w:eastAsia="Calibri" w:hAnsi="VIC" w:cs="Calibri"/>
+                <w:color w:val="000000" w:themeColor="text1"/>
+                <w:sz w:val="20"/>
+                <w:szCs w:val="20"/>
+                <w:highlight w:val="cyan"/>
+              </w:rPr>
+            </w:pPr>
+            <w:r>
+              <w:rPr>
+                <w:rFonts w:ascii="VIC" w:eastAsia="Calibri" w:hAnsi="VIC" w:cs="Calibri"/>
+                <w:color w:val="000000" w:themeColor="text1"/>
+                <w:sz w:val="20"/>
+                <w:szCs w:val="20"/>
+              </w:rPr>
+              <w:t xml:space="preserve">Search item by </w:t>
+            </w:r>
+            <w:r>
+              <w:rPr>
+                <w:rFonts w:ascii="VIC" w:eastAsia="Calibri" w:hAnsi="VIC" w:cs="Calibri"/>
+                <w:color w:val="000000" w:themeColor="text1"/>
+                <w:sz w:val="20"/>
+                <w:szCs w:val="20"/>
+              </w:rPr>
+              <w:t>ID</w:t>
+            </w:r>
+          </w:p>
+        </w:tc>
+        <w:tc>
+          <w:tcPr>
+            <w:tcW w:w="2087" w:type="dxa"/>
+          </w:tcPr>
+          <w:p>
+            <w:pPr>
+              <w:spacing w:line="360" w:lineRule="auto"/>
+              <w:rPr>
+                <w:rFonts w:ascii="VIC" w:eastAsia="Calibri" w:hAnsi="VIC" w:cs="Calibri"/>
+                <w:color w:val="000000" w:themeColor="text1"/>
+                <w:sz w:val="20"/>
+                <w:szCs w:val="20"/>
+                <w:highlight w:val="cyan"/>
+              </w:rPr>
+            </w:pPr>
+            <w:r>
+              <w:rPr>
+                <w:rFonts w:ascii="VIC" w:eastAsia="Calibri" w:hAnsi="VIC" w:cs="Calibri"/>
+                <w:color w:val="000000" w:themeColor="text1"/>
+                <w:sz w:val="20"/>
+                <w:szCs w:val="20"/>
+              </w:rPr>
+              <w:t xml:space="preserve">URL: "items?id=&lt;item_id&gt;" must return information about the exact </w:t>
+            </w:r>
+            <w:r>
+              <w:rPr>
+                <w:rFonts w:ascii="VIC" w:eastAsia="Calibri" w:hAnsi="VIC" w:cs="Calibri"/>
+                <w:color w:val="000000" w:themeColor="text1"/>
+                <w:sz w:val="20"/>
+                <w:szCs w:val="20"/>
+              </w:rPr>
+              <w:t>item</w:t>
+            </w:r>
+          </w:p>
+        </w:tc>
+        <w:tc>
+          <w:tcPr>
+            <w:tcW w:w="2087" w:type="dxa"/>
+          </w:tcPr>
+          <w:p>
+            <w:pPr>
+              <w:spacing w:line="360" w:lineRule="auto"/>
+              <w:rPr>
+                <w:rFonts w:ascii="VIC" w:eastAsia="Calibri" w:hAnsi="VIC" w:cs="Calibri"/>
+                <w:color w:val="000000" w:themeColor="text1"/>
+                <w:sz w:val="20"/>
+                <w:szCs w:val="20"/>
+                <w:highlight w:val="cyan"/>
+              </w:rPr>
+            </w:pPr>
+            <w:r>
+              <w:rPr>
+                <w:rFonts w:ascii="VIC" w:eastAsiaTheme="minorEastAsia" w:hAnsi="VIC"/>
+                <w:color w:val="000000" w:themeColor="text1"/>
+                <w:sz w:val="20"/>
+                <w:szCs w:val="20"/>
+              </w:rPr>
+              <w:t xml:space="preserve">Access the container </w:t>
+            </w:r>
+            <w:r>
+              <w:rPr>
+                <w:rFonts w:ascii="VIC" w:eastAsiaTheme="minorEastAsia" w:hAnsi="VIC"/>
+                <w:color w:val="000000" w:themeColor="text1"/>
+                <w:sz w:val="20"/>
+                <w:szCs w:val="20"/>
+              </w:rPr>
+              <w:t xml:space="preserve">→ </w:t>
+            </w:r>
+            <w:r>
+              <w:rPr>
+                <w:rFonts w:ascii="VIC" w:eastAsia="VIC" w:hAnsi="VIC" w:cs="VIC"/>
+                <w:sz w:val="20"/>
+                <w:szCs w:val="20"/>
+              </w:rPr>
+              <w:t xml:space="preserve">Run npm test → </w:t>
+            </w:r>
+            <w:r>
+              <w:rPr>
+                <w:rFonts w:ascii="VIC" w:eastAsia="VIC" w:hAnsi="VIC" w:cs="VIC"/>
+                <w:sz w:val="20"/>
+                <w:szCs w:val="20"/>
+              </w:rPr>
+              <w:t>Item test</w:t>
+            </w:r>
+          </w:p>
+        </w:tc>
+        <w:tc>
+          <w:tcPr>
+            <w:tcW w:w="2087" w:type="dxa"/>
+          </w:tcPr>
+          <w:p>
+            <w:pPr>
+              <w:spacing w:line="360" w:lineRule="auto"/>
+              <w:rPr>
+                <w:rFonts w:ascii="VIC" w:eastAsia="Calibri" w:hAnsi="VIC" w:cs="Calibri"/>
+                <w:color w:val="000000" w:themeColor="text1"/>
+                <w:sz w:val="20"/>
+                <w:szCs w:val="20"/>
+                <w:highlight w:val="cyan"/>
+              </w:rPr>
+            </w:pPr>
+            <w:r>
+              <w:rPr>
+                <w:rFonts w:ascii="VIC" w:eastAsia="Calibri" w:hAnsi="VIC" w:cs="Calibri"/>
+                <w:color w:val="000000" w:themeColor="text1"/>
+                <w:sz w:val="20"/>
+                <w:szCs w:val="20"/>
+              </w:rPr>
+              <w:t xml:space="preserve">Item </w:t>
+            </w:r>
+            <w:r>
+              <w:rPr>
+                <w:rFonts w:ascii="VIC" w:eastAsia="Calibri" w:hAnsi="VIC" w:cs="Calibri"/>
+                <w:color w:val="000000" w:themeColor="text1"/>
+                <w:sz w:val="20"/>
+                <w:szCs w:val="20"/>
+              </w:rPr>
+              <w:t>ID</w:t>
+            </w:r>
+            <w:r>
+              <w:rPr>
+                <w:rFonts w:ascii="VIC" w:eastAsia="Calibri" w:hAnsi="VIC" w:cs="Calibri"/>
+                <w:color w:val="000000" w:themeColor="text1"/>
+                <w:sz w:val="20"/>
+                <w:szCs w:val="20"/>
+              </w:rPr>
+              <w:t xml:space="preserve"> '2728073' must return the product as 'Panadol Rapid Paracetamol Pain Relief 48 Caplets'</w:t>
+            </w:r>
+          </w:p>
+        </w:tc>
+      </w:tr>
+      <w:tr>
+        <w:trPr>
+          <w:trHeight w:val="300"/>
+        </w:trPr>
+        <w:tc>
+          <w:tcPr>
+            <w:tcW w:w="2087" w:type="dxa"/>
+          </w:tcPr>
+          <w:p>
+            <w:pPr>
+              <w:spacing w:line="360" w:lineRule="auto"/>
+              <w:jc w:val="both"/>
+              <w:rPr>
+                <w:rFonts w:ascii="VIC" w:eastAsia="Calibri" w:hAnsi="VIC" w:cs="Calibri"/>
+                <w:b/>
+                <w:bCs/>
+                <w:color w:val="000000" w:themeColor="text1"/>
+                <w:sz w:val="20"/>
+                <w:szCs w:val="20"/>
+                <w:highlight w:val="cyan"/>
+              </w:rPr>
+            </w:pPr>
+            <w:r>
+              <w:rPr>
+                <w:rFonts w:ascii="VIC" w:eastAsia="Calibri" w:hAnsi="VIC" w:cs="Calibri"/>
+                <w:b/>
+                <w:bCs/>
+                <w:color w:val="000000" w:themeColor="text1"/>
+                <w:sz w:val="20"/>
+                <w:szCs w:val="20"/>
+                <w:highlight w:val="cyan"/>
+              </w:rPr>
+              <w:t>TC13</w:t>
+            </w:r>
+          </w:p>
+        </w:tc>
+        <w:tc>
+          <w:tcPr>
+            <w:tcW w:w="2087" w:type="dxa"/>
+          </w:tcPr>
+          <w:p>
+            <w:pPr>
+              <w:spacing w:line="360" w:lineRule="auto"/>
+              <w:rPr>
+                <w:rFonts w:ascii="VIC" w:eastAsia="Calibri" w:hAnsi="VIC" w:cs="Calibri"/>
+                <w:color w:val="000000" w:themeColor="text1"/>
                 <w:sz w:val="20"/>
                 <w:szCs w:val="20"/>
                 <w:highlight w:val="cyan"/>
@@ -6003,6 +7125,41 @@
               <w:spacing w:line="360" w:lineRule="auto"/>
               <w:rPr>
                 <w:rFonts w:ascii="VIC" w:eastAsia="Calibri" w:hAnsi="VIC" w:cs="Calibri"/>
+                <w:color w:val="000000" w:themeColor="text1"/>
+                <w:sz w:val="20"/>
+                <w:szCs w:val="20"/>
+                <w:highlight w:val="cyan"/>
+              </w:rPr>
+            </w:pPr>
+          </w:p>
+        </w:tc>
+        <w:tc>
+          <w:tcPr>
+            <w:tcW w:w="2087" w:type="dxa"/>
+          </w:tcPr>
+          <w:p>
+            <w:pPr>
+              <w:spacing w:line="360" w:lineRule="auto"/>
+              <w:rPr>
+                <w:rFonts w:ascii="VIC" w:eastAsiaTheme="minorEastAsia" w:hAnsi="VIC"/>
+                <w:color w:val="000000" w:themeColor="text1"/>
+                <w:sz w:val="20"/>
+                <w:szCs w:val="20"/>
+                <w:highlight w:val="cyan"/>
+              </w:rPr>
+            </w:pPr>
+          </w:p>
+        </w:tc>
+        <w:tc>
+          <w:tcPr>
+            <w:tcW w:w="2087" w:type="dxa"/>
+          </w:tcPr>
+          <w:p>
+            <w:pPr>
+              <w:spacing w:line="360" w:lineRule="auto"/>
+              <w:rPr>
+                <w:rFonts w:ascii="VIC" w:eastAsia="Calibri" w:hAnsi="VIC" w:cs="Calibri"/>
+                <w:color w:val="000000" w:themeColor="text1"/>
                 <w:sz w:val="20"/>
                 <w:szCs w:val="20"/>
                 <w:highlight w:val="cyan"/>
@@ -6043,7 +7200,7 @@
                 <w:szCs w:val="20"/>
                 <w:highlight w:val="cyan"/>
               </w:rPr>
-              <w:t>TC9</w:t>
+              <w:t>TC14</w:t>
             </w:r>
           </w:p>
         </w:tc>
@@ -6055,7 +7212,8 @@
             <w:pPr>
               <w:spacing w:line="360" w:lineRule="auto"/>
               <w:rPr>
-                <w:rFonts w:ascii="VIC" w:hAnsi="VIC"/>
+                <w:rFonts w:ascii="VIC" w:eastAsia="Calibri" w:hAnsi="VIC" w:cs="Calibri"/>
+                <w:color w:val="000000" w:themeColor="text1"/>
                 <w:sz w:val="20"/>
                 <w:szCs w:val="20"/>
                 <w:highlight w:val="cyan"/>
@@ -6071,7 +7229,8 @@
             <w:pPr>
               <w:spacing w:line="360" w:lineRule="auto"/>
               <w:rPr>
-                <w:rFonts w:ascii="VIC" w:hAnsi="VIC"/>
+                <w:rFonts w:ascii="VIC" w:eastAsia="Calibri" w:hAnsi="VIC" w:cs="Calibri"/>
+                <w:color w:val="000000" w:themeColor="text1"/>
                 <w:sz w:val="20"/>
                 <w:szCs w:val="20"/>
                 <w:highlight w:val="cyan"/>
@@ -6087,7 +7246,7 @@
             <w:pPr>
               <w:spacing w:line="360" w:lineRule="auto"/>
               <w:rPr>
-                <w:rFonts w:ascii="VIC" w:eastAsia="Calibri" w:hAnsi="VIC" w:cs="Calibri"/>
+                <w:rFonts w:ascii="VIC" w:eastAsiaTheme="minorEastAsia" w:hAnsi="VIC"/>
                 <w:color w:val="000000" w:themeColor="text1"/>
                 <w:sz w:val="20"/>
                 <w:szCs w:val="20"/>
@@ -6146,7 +7305,7 @@
                 <w:szCs w:val="20"/>
                 <w:highlight w:val="cyan"/>
               </w:rPr>
-              <w:t>TC10</w:t>
+              <w:t>TC15</w:t>
             </w:r>
           </w:p>
         </w:tc>
@@ -6175,7 +7334,8 @@
             <w:pPr>
               <w:spacing w:line="360" w:lineRule="auto"/>
               <w:rPr>
-                <w:rFonts w:ascii="VIC" w:hAnsi="VIC"/>
+                <w:rFonts w:ascii="VIC" w:eastAsia="Calibri" w:hAnsi="VIC" w:cs="Calibri"/>
+                <w:color w:val="000000" w:themeColor="text1"/>
                 <w:sz w:val="20"/>
                 <w:szCs w:val="20"/>
                 <w:highlight w:val="cyan"/>
@@ -6191,7 +7351,7 @@
             <w:pPr>
               <w:spacing w:line="360" w:lineRule="auto"/>
               <w:rPr>
-                <w:rFonts w:ascii="VIC" w:eastAsia="Calibri" w:hAnsi="VIC" w:cs="Calibri"/>
+                <w:rFonts w:ascii="VIC" w:eastAsiaTheme="minorEastAsia" w:hAnsi="VIC"/>
                 <w:color w:val="000000" w:themeColor="text1"/>
                 <w:sz w:val="20"/>
                 <w:szCs w:val="20"/>
@@ -6218,531 +7378,6 @@
           </w:p>
         </w:tc>
       </w:tr>
-      <w:tr>
-        <w:trPr>
-          <w:trHeight w:val="300"/>
-        </w:trPr>
-        <w:tc>
-          <w:tcPr>
-            <w:tcW w:w="2087" w:type="dxa"/>
-          </w:tcPr>
-          <w:p>
-            <w:pPr>
-              <w:spacing w:line="360" w:lineRule="auto"/>
-              <w:jc w:val="both"/>
-              <w:rPr>
-                <w:rFonts w:ascii="VIC" w:eastAsia="Calibri" w:hAnsi="VIC" w:cs="Calibri"/>
-                <w:b/>
-                <w:bCs/>
-                <w:color w:val="000000" w:themeColor="text1"/>
-                <w:sz w:val="20"/>
-                <w:szCs w:val="20"/>
-                <w:highlight w:val="cyan"/>
-              </w:rPr>
-            </w:pPr>
-            <w:r>
-              <w:rPr>
-                <w:rFonts w:ascii="VIC" w:eastAsia="Calibri" w:hAnsi="VIC" w:cs="Calibri"/>
-                <w:b/>
-                <w:bCs/>
-                <w:color w:val="000000" w:themeColor="text1"/>
-                <w:sz w:val="20"/>
-                <w:szCs w:val="20"/>
-                <w:highlight w:val="cyan"/>
-              </w:rPr>
-              <w:t>TC11</w:t>
-            </w:r>
-          </w:p>
-        </w:tc>
-        <w:tc>
-          <w:tcPr>
-            <w:tcW w:w="2087" w:type="dxa"/>
-          </w:tcPr>
-          <w:p>
-            <w:pPr>
-              <w:spacing w:line="360" w:lineRule="auto"/>
-              <w:rPr>
-                <w:rFonts w:ascii="VIC" w:eastAsia="Calibri" w:hAnsi="VIC" w:cs="Calibri"/>
-                <w:color w:val="000000" w:themeColor="text1"/>
-                <w:sz w:val="20"/>
-                <w:szCs w:val="20"/>
-                <w:highlight w:val="cyan"/>
-              </w:rPr>
-            </w:pPr>
-          </w:p>
-        </w:tc>
-        <w:tc>
-          <w:tcPr>
-            <w:tcW w:w="2087" w:type="dxa"/>
-          </w:tcPr>
-          <w:p>
-            <w:pPr>
-              <w:spacing w:line="360" w:lineRule="auto"/>
-              <w:rPr>
-                <w:rFonts w:ascii="VIC" w:eastAsia="Calibri" w:hAnsi="VIC" w:cs="Calibri"/>
-                <w:color w:val="000000" w:themeColor="text1"/>
-                <w:sz w:val="20"/>
-                <w:szCs w:val="20"/>
-                <w:highlight w:val="cyan"/>
-              </w:rPr>
-            </w:pPr>
-          </w:p>
-        </w:tc>
-        <w:tc>
-          <w:tcPr>
-            <w:tcW w:w="2087" w:type="dxa"/>
-          </w:tcPr>
-          <w:p>
-            <w:pPr>
-              <w:spacing w:line="360" w:lineRule="auto"/>
-              <w:rPr>
-                <w:rFonts w:ascii="VIC" w:eastAsia="Calibri" w:hAnsi="VIC" w:cs="Calibri"/>
-                <w:color w:val="000000" w:themeColor="text1"/>
-                <w:sz w:val="20"/>
-                <w:szCs w:val="20"/>
-                <w:highlight w:val="cyan"/>
-              </w:rPr>
-            </w:pPr>
-          </w:p>
-        </w:tc>
-        <w:tc>
-          <w:tcPr>
-            <w:tcW w:w="2087" w:type="dxa"/>
-          </w:tcPr>
-          <w:p>
-            <w:pPr>
-              <w:spacing w:line="360" w:lineRule="auto"/>
-              <w:rPr>
-                <w:rFonts w:ascii="VIC" w:eastAsia="Calibri" w:hAnsi="VIC" w:cs="Calibri"/>
-                <w:color w:val="000000" w:themeColor="text1"/>
-                <w:sz w:val="20"/>
-                <w:szCs w:val="20"/>
-                <w:highlight w:val="cyan"/>
-              </w:rPr>
-            </w:pPr>
-          </w:p>
-        </w:tc>
-      </w:tr>
-      <w:tr>
-        <w:trPr>
-          <w:trHeight w:val="300"/>
-        </w:trPr>
-        <w:tc>
-          <w:tcPr>
-            <w:tcW w:w="2087" w:type="dxa"/>
-          </w:tcPr>
-          <w:p>
-            <w:pPr>
-              <w:spacing w:line="360" w:lineRule="auto"/>
-              <w:jc w:val="both"/>
-              <w:rPr>
-                <w:rFonts w:ascii="VIC" w:eastAsia="Calibri" w:hAnsi="VIC" w:cs="Calibri"/>
-                <w:b/>
-                <w:bCs/>
-                <w:color w:val="000000" w:themeColor="text1"/>
-                <w:sz w:val="20"/>
-                <w:szCs w:val="20"/>
-                <w:highlight w:val="cyan"/>
-              </w:rPr>
-            </w:pPr>
-            <w:r>
-              <w:rPr>
-                <w:rFonts w:ascii="VIC" w:eastAsia="Calibri" w:hAnsi="VIC" w:cs="Calibri"/>
-                <w:b/>
-                <w:bCs/>
-                <w:color w:val="000000" w:themeColor="text1"/>
-                <w:sz w:val="20"/>
-                <w:szCs w:val="20"/>
-                <w:highlight w:val="cyan"/>
-              </w:rPr>
-              <w:t>TC12</w:t>
-            </w:r>
-          </w:p>
-        </w:tc>
-        <w:tc>
-          <w:tcPr>
-            <w:tcW w:w="2087" w:type="dxa"/>
-          </w:tcPr>
-          <w:p>
-            <w:pPr>
-              <w:spacing w:line="360" w:lineRule="auto"/>
-              <w:rPr>
-                <w:rFonts w:ascii="VIC" w:eastAsia="Calibri" w:hAnsi="VIC" w:cs="Calibri"/>
-                <w:color w:val="000000" w:themeColor="text1"/>
-                <w:sz w:val="20"/>
-                <w:szCs w:val="20"/>
-                <w:highlight w:val="cyan"/>
-              </w:rPr>
-            </w:pPr>
-          </w:p>
-        </w:tc>
-        <w:tc>
-          <w:tcPr>
-            <w:tcW w:w="2087" w:type="dxa"/>
-          </w:tcPr>
-          <w:p>
-            <w:pPr>
-              <w:spacing w:line="360" w:lineRule="auto"/>
-              <w:rPr>
-                <w:rFonts w:ascii="VIC" w:eastAsia="Calibri" w:hAnsi="VIC" w:cs="Calibri"/>
-                <w:color w:val="000000" w:themeColor="text1"/>
-                <w:sz w:val="20"/>
-                <w:szCs w:val="20"/>
-                <w:highlight w:val="cyan"/>
-              </w:rPr>
-            </w:pPr>
-          </w:p>
-        </w:tc>
-        <w:tc>
-          <w:tcPr>
-            <w:tcW w:w="2087" w:type="dxa"/>
-          </w:tcPr>
-          <w:p>
-            <w:pPr>
-              <w:spacing w:line="360" w:lineRule="auto"/>
-              <w:rPr>
-                <w:rFonts w:ascii="VIC" w:eastAsia="Calibri" w:hAnsi="VIC" w:cs="Calibri"/>
-                <w:color w:val="000000" w:themeColor="text1"/>
-                <w:sz w:val="20"/>
-                <w:szCs w:val="20"/>
-                <w:highlight w:val="cyan"/>
-              </w:rPr>
-            </w:pPr>
-          </w:p>
-        </w:tc>
-        <w:tc>
-          <w:tcPr>
-            <w:tcW w:w="2087" w:type="dxa"/>
-          </w:tcPr>
-          <w:p>
-            <w:pPr>
-              <w:spacing w:line="360" w:lineRule="auto"/>
-              <w:rPr>
-                <w:rFonts w:ascii="VIC" w:eastAsia="Calibri" w:hAnsi="VIC" w:cs="Calibri"/>
-                <w:color w:val="000000" w:themeColor="text1"/>
-                <w:sz w:val="20"/>
-                <w:szCs w:val="20"/>
-                <w:highlight w:val="cyan"/>
-              </w:rPr>
-            </w:pPr>
-          </w:p>
-        </w:tc>
-      </w:tr>
-      <w:tr>
-        <w:trPr>
-          <w:trHeight w:val="300"/>
-        </w:trPr>
-        <w:tc>
-          <w:tcPr>
-            <w:tcW w:w="2087" w:type="dxa"/>
-          </w:tcPr>
-          <w:p>
-            <w:pPr>
-              <w:spacing w:line="360" w:lineRule="auto"/>
-              <w:jc w:val="both"/>
-              <w:rPr>
-                <w:rFonts w:ascii="VIC" w:eastAsia="Calibri" w:hAnsi="VIC" w:cs="Calibri"/>
-                <w:b/>
-                <w:bCs/>
-                <w:color w:val="000000" w:themeColor="text1"/>
-                <w:sz w:val="20"/>
-                <w:szCs w:val="20"/>
-                <w:highlight w:val="cyan"/>
-              </w:rPr>
-            </w:pPr>
-            <w:r>
-              <w:rPr>
-                <w:rFonts w:ascii="VIC" w:eastAsia="Calibri" w:hAnsi="VIC" w:cs="Calibri"/>
-                <w:b/>
-                <w:bCs/>
-                <w:color w:val="000000" w:themeColor="text1"/>
-                <w:sz w:val="20"/>
-                <w:szCs w:val="20"/>
-                <w:highlight w:val="cyan"/>
-              </w:rPr>
-              <w:t>TC13</w:t>
-            </w:r>
-          </w:p>
-        </w:tc>
-        <w:tc>
-          <w:tcPr>
-            <w:tcW w:w="2087" w:type="dxa"/>
-          </w:tcPr>
-          <w:p>
-            <w:pPr>
-              <w:spacing w:line="360" w:lineRule="auto"/>
-              <w:rPr>
-                <w:rFonts w:ascii="VIC" w:eastAsia="Calibri" w:hAnsi="VIC" w:cs="Calibri"/>
-                <w:color w:val="000000" w:themeColor="text1"/>
-                <w:sz w:val="20"/>
-                <w:szCs w:val="20"/>
-                <w:highlight w:val="cyan"/>
-              </w:rPr>
-            </w:pPr>
-          </w:p>
-        </w:tc>
-        <w:tc>
-          <w:tcPr>
-            <w:tcW w:w="2087" w:type="dxa"/>
-          </w:tcPr>
-          <w:p>
-            <w:pPr>
-              <w:spacing w:line="360" w:lineRule="auto"/>
-              <w:rPr>
-                <w:rFonts w:ascii="VIC" w:eastAsia="Calibri" w:hAnsi="VIC" w:cs="Calibri"/>
-                <w:color w:val="000000" w:themeColor="text1"/>
-                <w:sz w:val="20"/>
-                <w:szCs w:val="20"/>
-                <w:highlight w:val="cyan"/>
-              </w:rPr>
-            </w:pPr>
-          </w:p>
-        </w:tc>
-        <w:tc>
-          <w:tcPr>
-            <w:tcW w:w="2087" w:type="dxa"/>
-          </w:tcPr>
-          <w:p>
-            <w:pPr>
-              <w:spacing w:line="360" w:lineRule="auto"/>
-              <w:rPr>
-                <w:rFonts w:ascii="VIC" w:eastAsiaTheme="minorEastAsia" w:hAnsi="VIC"/>
-                <w:color w:val="000000" w:themeColor="text1"/>
-                <w:sz w:val="20"/>
-                <w:szCs w:val="20"/>
-                <w:highlight w:val="cyan"/>
-              </w:rPr>
-            </w:pPr>
-          </w:p>
-        </w:tc>
-        <w:tc>
-          <w:tcPr>
-            <w:tcW w:w="2087" w:type="dxa"/>
-          </w:tcPr>
-          <w:p>
-            <w:pPr>
-              <w:spacing w:line="360" w:lineRule="auto"/>
-              <w:rPr>
-                <w:rFonts w:ascii="VIC" w:eastAsia="Calibri" w:hAnsi="VIC" w:cs="Calibri"/>
-                <w:color w:val="000000" w:themeColor="text1"/>
-                <w:sz w:val="20"/>
-                <w:szCs w:val="20"/>
-                <w:highlight w:val="cyan"/>
-              </w:rPr>
-            </w:pPr>
-          </w:p>
-        </w:tc>
-      </w:tr>
-      <w:tr>
-        <w:trPr>
-          <w:trHeight w:val="300"/>
-        </w:trPr>
-        <w:tc>
-          <w:tcPr>
-            <w:tcW w:w="2087" w:type="dxa"/>
-          </w:tcPr>
-          <w:p>
-            <w:pPr>
-              <w:spacing w:line="360" w:lineRule="auto"/>
-              <w:jc w:val="both"/>
-              <w:rPr>
-                <w:rFonts w:ascii="VIC" w:eastAsia="Calibri" w:hAnsi="VIC" w:cs="Calibri"/>
-                <w:b/>
-                <w:bCs/>
-                <w:color w:val="000000" w:themeColor="text1"/>
-                <w:sz w:val="20"/>
-                <w:szCs w:val="20"/>
-                <w:highlight w:val="cyan"/>
-              </w:rPr>
-            </w:pPr>
-            <w:r>
-              <w:rPr>
-                <w:rFonts w:ascii="VIC" w:eastAsia="Calibri" w:hAnsi="VIC" w:cs="Calibri"/>
-                <w:b/>
-                <w:bCs/>
-                <w:color w:val="000000" w:themeColor="text1"/>
-                <w:sz w:val="20"/>
-                <w:szCs w:val="20"/>
-                <w:highlight w:val="cyan"/>
-              </w:rPr>
-              <w:t>TC14</w:t>
-            </w:r>
-          </w:p>
-        </w:tc>
-        <w:tc>
-          <w:tcPr>
-            <w:tcW w:w="2087" w:type="dxa"/>
-          </w:tcPr>
-          <w:p>
-            <w:pPr>
-              <w:spacing w:line="360" w:lineRule="auto"/>
-              <w:rPr>
-                <w:rFonts w:ascii="VIC" w:eastAsia="Calibri" w:hAnsi="VIC" w:cs="Calibri"/>
-                <w:color w:val="000000" w:themeColor="text1"/>
-                <w:sz w:val="20"/>
-                <w:szCs w:val="20"/>
-                <w:highlight w:val="cyan"/>
-              </w:rPr>
-            </w:pPr>
-          </w:p>
-        </w:tc>
-        <w:tc>
-          <w:tcPr>
-            <w:tcW w:w="2087" w:type="dxa"/>
-          </w:tcPr>
-          <w:p>
-            <w:pPr>
-              <w:spacing w:line="360" w:lineRule="auto"/>
-              <w:rPr>
-                <w:rFonts w:ascii="VIC" w:eastAsia="Calibri" w:hAnsi="VIC" w:cs="Calibri"/>
-                <w:color w:val="000000" w:themeColor="text1"/>
-                <w:sz w:val="20"/>
-                <w:szCs w:val="20"/>
-                <w:highlight w:val="cyan"/>
-              </w:rPr>
-            </w:pPr>
-          </w:p>
-        </w:tc>
-        <w:tc>
-          <w:tcPr>
-            <w:tcW w:w="2087" w:type="dxa"/>
-          </w:tcPr>
-          <w:p>
-            <w:pPr>
-              <w:spacing w:line="360" w:lineRule="auto"/>
-              <w:rPr>
-                <w:rFonts w:ascii="VIC" w:eastAsiaTheme="minorEastAsia" w:hAnsi="VIC"/>
-                <w:color w:val="000000" w:themeColor="text1"/>
-                <w:sz w:val="20"/>
-                <w:szCs w:val="20"/>
-                <w:highlight w:val="cyan"/>
-              </w:rPr>
-            </w:pPr>
-          </w:p>
-        </w:tc>
-        <w:tc>
-          <w:tcPr>
-            <w:tcW w:w="2087" w:type="dxa"/>
-          </w:tcPr>
-          <w:p>
-            <w:pPr>
-              <w:spacing w:line="360" w:lineRule="auto"/>
-              <w:rPr>
-                <w:rFonts w:ascii="VIC" w:eastAsia="Calibri" w:hAnsi="VIC" w:cs="Calibri"/>
-                <w:color w:val="000000" w:themeColor="text1"/>
-                <w:sz w:val="20"/>
-                <w:szCs w:val="20"/>
-                <w:highlight w:val="cyan"/>
-              </w:rPr>
-            </w:pPr>
-          </w:p>
-        </w:tc>
-      </w:tr>
-      <w:tr>
-        <w:trPr>
-          <w:trHeight w:val="300"/>
-        </w:trPr>
-        <w:tc>
-          <w:tcPr>
-            <w:tcW w:w="2087" w:type="dxa"/>
-          </w:tcPr>
-          <w:p>
-            <w:pPr>
-              <w:spacing w:line="360" w:lineRule="auto"/>
-              <w:jc w:val="both"/>
-              <w:rPr>
-                <w:rFonts w:ascii="VIC" w:eastAsia="Calibri" w:hAnsi="VIC" w:cs="Calibri"/>
-                <w:b/>
-                <w:bCs/>
-                <w:color w:val="000000" w:themeColor="text1"/>
-                <w:sz w:val="20"/>
-                <w:szCs w:val="20"/>
-                <w:highlight w:val="cyan"/>
-              </w:rPr>
-            </w:pPr>
-            <w:r>
-              <w:rPr>
-                <w:rFonts w:ascii="VIC" w:eastAsia="Calibri" w:hAnsi="VIC" w:cs="Calibri"/>
-                <w:b/>
-                <w:bCs/>
-                <w:color w:val="000000" w:themeColor="text1"/>
-                <w:sz w:val="20"/>
-                <w:szCs w:val="20"/>
-                <w:highlight w:val="cyan"/>
-              </w:rPr>
-              <w:t>TC15</w:t>
-            </w:r>
-          </w:p>
-        </w:tc>
-        <w:tc>
-          <w:tcPr>
-            <w:tcW w:w="2087" w:type="dxa"/>
-          </w:tcPr>
-          <w:p>
-            <w:pPr>
-              <w:spacing w:line="360" w:lineRule="auto"/>
-              <w:rPr>
-                <w:rFonts w:ascii="VIC" w:eastAsia="Calibri" w:hAnsi="VIC" w:cs="Calibri"/>
-                <w:color w:val="000000" w:themeColor="text1"/>
-                <w:sz w:val="20"/>
-                <w:szCs w:val="20"/>
-                <w:highlight w:val="cyan"/>
-              </w:rPr>
-            </w:pPr>
-          </w:p>
-        </w:tc>
-        <w:tc>
-          <w:tcPr>
-            <w:tcW w:w="2087" w:type="dxa"/>
-          </w:tcPr>
-          <w:p>
-            <w:pPr>
-              <w:spacing w:line="360" w:lineRule="auto"/>
-              <w:rPr>
-                <w:rFonts w:ascii="VIC" w:eastAsia="Calibri" w:hAnsi="VIC" w:cs="Calibri"/>
-                <w:color w:val="000000" w:themeColor="text1"/>
-                <w:sz w:val="20"/>
-                <w:szCs w:val="20"/>
-                <w:highlight w:val="cyan"/>
-              </w:rPr>
-            </w:pPr>
-          </w:p>
-        </w:tc>
-        <w:tc>
-          <w:tcPr>
-            <w:tcW w:w="2087" w:type="dxa"/>
-          </w:tcPr>
-          <w:p>
-            <w:pPr>
-              <w:spacing w:line="360" w:lineRule="auto"/>
-              <w:rPr>
-                <w:rFonts w:ascii="VIC" w:eastAsiaTheme="minorEastAsia" w:hAnsi="VIC"/>
-                <w:color w:val="000000" w:themeColor="text1"/>
-                <w:sz w:val="20"/>
-                <w:szCs w:val="20"/>
-                <w:highlight w:val="cyan"/>
-              </w:rPr>
-            </w:pPr>
-          </w:p>
-        </w:tc>
-        <w:tc>
-          <w:tcPr>
-            <w:tcW w:w="2087" w:type="dxa"/>
-          </w:tcPr>
-          <w:p>
-            <w:pPr>
-              <w:spacing w:line="360" w:lineRule="auto"/>
-              <w:rPr>
-                <w:rFonts w:ascii="VIC" w:eastAsia="Calibri" w:hAnsi="VIC" w:cs="Calibri"/>
-                <w:color w:val="000000" w:themeColor="text1"/>
-                <w:sz w:val="20"/>
-                <w:szCs w:val="20"/>
-                <w:highlight w:val="cyan"/>
-              </w:rPr>
-            </w:pPr>
-          </w:p>
-        </w:tc>
-      </w:tr>
     </w:tbl>
     <w:p>
       <w:pPr>
@@ -6784,7 +7419,23 @@
           <w:sz w:val="20"/>
           <w:szCs w:val="20"/>
         </w:rPr>
-        <w:t xml:space="preserve">The interface shall be clean, consistent and accessible. Materialize CSS provides styling, with emphasis on clarity and readability. </w:t>
+        <w:t>The interface shall be clean, consistent</w:t>
+      </w:r>
+      <w:r>
+        <w:rPr>
+          <w:rFonts w:ascii="VIC" w:hAnsi="VIC"/>
+          <w:sz w:val="20"/>
+          <w:szCs w:val="20"/>
+        </w:rPr>
+        <w:t>,</w:t>
+      </w:r>
+      <w:r>
+        <w:rPr>
+          <w:rFonts w:ascii="VIC" w:hAnsi="VIC"/>
+          <w:sz w:val="20"/>
+          <w:szCs w:val="20"/>
+        </w:rPr>
+        <w:t xml:space="preserve"> and accessible. Materialize CSS provides styling, with emphasis on clarity and readability. </w:t>
       </w:r>
     </w:p>
     <w:p>
@@ -6833,7 +7484,6 @@
           <w:sz w:val="20"/>
           <w:szCs w:val="20"/>
         </w:rPr>
-        <w:lastRenderedPageBreak/>
         <w:t xml:space="preserve">Homepage: </w:t>
       </w:r>
       <w:r>
@@ -6852,7 +7502,25 @@
           <w:sz w:val="20"/>
           <w:szCs w:val="20"/>
         </w:rPr>
-        <w:t>avbar (Home, Tips, Chatbot, My List), search bar, quick links.</w:t>
+        <w:t xml:space="preserve">avbar (Home, Tips, Chatbot, </w:t>
+      </w:r>
+      <w:r>
+        <w:rPr>
+          <w:rFonts w:ascii="VIC" w:hAnsi="VIC"/>
+          <w:color w:val="000000" w:themeColor="text1"/>
+          <w:sz w:val="20"/>
+          <w:szCs w:val="20"/>
+        </w:rPr>
+        <w:t xml:space="preserve">Item detail, </w:t>
+      </w:r>
+      <w:r>
+        <w:rPr>
+          <w:rFonts w:ascii="VIC" w:hAnsi="VIC"/>
+          <w:color w:val="000000" w:themeColor="text1"/>
+          <w:sz w:val="20"/>
+          <w:szCs w:val="20"/>
+        </w:rPr>
+        <w:t>My List), search bar, quick links.</w:t>
       </w:r>
     </w:p>
     <w:p>
@@ -6904,7 +7572,25 @@
           <w:sz w:val="20"/>
           <w:szCs w:val="20"/>
         </w:rPr>
-        <w:t xml:space="preserve">, details </w:t>
+        <w:t>, details</w:t>
+      </w:r>
+      <w:r>
+        <w:rPr>
+          <w:rFonts w:ascii="VIC" w:hAnsi="VIC"/>
+          <w:color w:val="000000" w:themeColor="text1"/>
+          <w:sz w:val="20"/>
+          <w:szCs w:val="20"/>
+        </w:rPr>
+        <w:t>,</w:t>
+      </w:r>
+      <w:r>
+        <w:rPr>
+          <w:rFonts w:ascii="VIC" w:hAnsi="VIC"/>
+          <w:color w:val="000000" w:themeColor="text1"/>
+          <w:sz w:val="20"/>
+          <w:szCs w:val="20"/>
+        </w:rPr>
+        <w:t xml:space="preserve"> </w:t>
       </w:r>
       <w:r>
         <w:rPr>
@@ -7053,7 +7739,25 @@
           <w:sz w:val="20"/>
           <w:szCs w:val="20"/>
         </w:rPr>
-        <w:t xml:space="preserve">price, remove button and quick </w:t>
+        <w:t>price, remove button</w:t>
+      </w:r>
+      <w:r>
+        <w:rPr>
+          <w:rFonts w:ascii="VIC" w:hAnsi="VIC"/>
+          <w:color w:val="000000" w:themeColor="text1"/>
+          <w:sz w:val="20"/>
+          <w:szCs w:val="20"/>
+        </w:rPr>
+        <w:t>,</w:t>
+      </w:r>
+      <w:r>
+        <w:rPr>
+          <w:rFonts w:ascii="VIC" w:hAnsi="VIC"/>
+          <w:color w:val="000000" w:themeColor="text1"/>
+          <w:sz w:val="20"/>
+          <w:szCs w:val="20"/>
+        </w:rPr>
+        <w:t xml:space="preserve"> and quick </w:t>
       </w:r>
       <w:r>
         <w:rPr>
@@ -7132,7 +7836,25 @@
           <w:sz w:val="20"/>
           <w:szCs w:val="20"/>
         </w:rPr>
-        <w:t>edicated interface for queries, with conversation history.</w:t>
+        <w:t>edicated interface for queries, with conversation history</w:t>
+      </w:r>
+      <w:r>
+        <w:rPr>
+          <w:rFonts w:ascii="VIC" w:hAnsi="VIC"/>
+          <w:color w:val="000000" w:themeColor="text1"/>
+          <w:sz w:val="20"/>
+          <w:szCs w:val="20"/>
+        </w:rPr>
+        <w:t xml:space="preserve"> based on each user</w:t>
+      </w:r>
+      <w:r>
+        <w:rPr>
+          <w:rFonts w:ascii="VIC" w:hAnsi="VIC"/>
+          <w:color w:val="000000" w:themeColor="text1"/>
+          <w:sz w:val="20"/>
+          <w:szCs w:val="20"/>
+        </w:rPr>
+        <w:t>.</w:t>
       </w:r>
     </w:p>
     <w:p>
@@ -7179,7 +7901,23 @@
           <w:sz w:val="20"/>
           <w:szCs w:val="20"/>
         </w:rPr>
-        <w:t>Homepage / Search results / Product detail / My List / Chatbot.</w:t>
+        <w:t xml:space="preserve">Homepage / Search results / </w:t>
+      </w:r>
+      <w:r>
+        <w:rPr>
+          <w:rFonts w:ascii="VIC" w:hAnsi="VIC"/>
+          <w:sz w:val="20"/>
+          <w:szCs w:val="20"/>
+        </w:rPr>
+        <w:t>Item</w:t>
+      </w:r>
+      <w:r>
+        <w:rPr>
+          <w:rFonts w:ascii="VIC" w:hAnsi="VIC"/>
+          <w:sz w:val="20"/>
+          <w:szCs w:val="20"/>
+        </w:rPr>
+        <w:t xml:space="preserve"> detail / My List / Chatbot.</w:t>
       </w:r>
     </w:p>
     <w:p>
@@ -7272,7 +8010,23 @@
           <w:sz w:val="20"/>
           <w:szCs w:val="20"/>
         </w:rPr>
-        <w:t>Save-to-list buttons, purchase links and My List.</w:t>
+        <w:t>Save-to-list buttons, purchase links</w:t>
+      </w:r>
+      <w:r>
+        <w:rPr>
+          <w:rFonts w:ascii="VIC" w:hAnsi="VIC"/>
+          <w:sz w:val="20"/>
+          <w:szCs w:val="20"/>
+        </w:rPr>
+        <w:t>,</w:t>
+      </w:r>
+      <w:r>
+        <w:rPr>
+          <w:rFonts w:ascii="VIC" w:hAnsi="VIC"/>
+          <w:sz w:val="20"/>
+          <w:szCs w:val="20"/>
+        </w:rPr>
+        <w:t xml:space="preserve"> and My List.</w:t>
       </w:r>
     </w:p>
     <w:p>
@@ -7297,6 +8051,22 @@
         </w:rPr>
         <w:t>Chatbot panel for interaction.</w:t>
       </w:r>
+      <w:r>
+        <w:rPr>
+          <w:rFonts w:ascii="VIC" w:hAnsi="VIC"/>
+          <w:sz w:val="20"/>
+          <w:szCs w:val="20"/>
+        </w:rPr>
+        <w:t xml:space="preserve"> </w:t>
+      </w:r>
+      <w:r>
+        <w:rPr>
+          <w:rFonts w:ascii="VIC" w:hAnsi="VIC"/>
+          <w:sz w:val="20"/>
+          <w:szCs w:val="20"/>
+        </w:rPr>
+        <w:t>Add and delete conversations</w:t>
+      </w:r>
     </w:p>
     <w:p>
       <w:pPr>
@@ -7360,6 +8130,7 @@
           <w:sz w:val="20"/>
           <w:szCs w:val="20"/>
         </w:rPr>
+        <w:lastRenderedPageBreak/>
         <w:t xml:space="preserve">Differing skill sets and capability gaps: </w:t>
       </w:r>
       <w:r>
@@ -7376,25 +8147,23 @@
           <w:sz w:val="20"/>
           <w:szCs w:val="20"/>
         </w:rPr>
-        <w:t xml:space="preserve">eam members entered the project with varied experience in coding, database design and front-end development. This </w:t>
-      </w:r>
-      <w:proofErr w:type="gramStart"/>
-      <w:r>
-        <w:rPr>
-          <w:rFonts w:ascii="VIC" w:hAnsi="VIC"/>
-          <w:sz w:val="20"/>
-          <w:szCs w:val="20"/>
-        </w:rPr>
-        <w:t>sometimes slowed</w:t>
-      </w:r>
-      <w:proofErr w:type="gramEnd"/>
-      <w:r>
-        <w:rPr>
-          <w:rFonts w:ascii="VIC" w:hAnsi="VIC"/>
-          <w:sz w:val="20"/>
-          <w:szCs w:val="20"/>
-        </w:rPr>
-        <w:t xml:space="preserve"> progress as additional time was needed for peer support and knowledge sharing. However, it also encouraged stronger collaboration and cross-learning.</w:t>
+        <w:t>eam members entered the project with varied experience in coding, database design</w:t>
+      </w:r>
+      <w:r>
+        <w:rPr>
+          <w:rFonts w:ascii="VIC" w:hAnsi="VIC"/>
+          <w:sz w:val="20"/>
+          <w:szCs w:val="20"/>
+        </w:rPr>
+        <w:t>,</w:t>
+      </w:r>
+      <w:r>
+        <w:rPr>
+          <w:rFonts w:ascii="VIC" w:hAnsi="VIC"/>
+          <w:sz w:val="20"/>
+          <w:szCs w:val="20"/>
+        </w:rPr>
+        <w:t xml:space="preserve"> and front-end development. This sometimes slowed progress as additional time was needed for peer support and knowledge sharing. However, it also encouraged stronger collaboration and cross-learning.</w:t>
       </w:r>
     </w:p>
     <w:p>
@@ -7411,23 +8180,13 @@
           <w:szCs w:val="20"/>
         </w:rPr>
       </w:pPr>
-      <w:proofErr w:type="spellStart"/>
-      <w:r>
-        <w:rPr>
-          <w:rFonts w:ascii="VIC" w:hAnsi="VIC"/>
-          <w:sz w:val="20"/>
-          <w:szCs w:val="20"/>
-        </w:rPr>
-        <w:t>Overscoping</w:t>
-      </w:r>
-      <w:proofErr w:type="spellEnd"/>
-      <w:r>
-        <w:rPr>
-          <w:rFonts w:ascii="VIC" w:hAnsi="VIC"/>
-          <w:sz w:val="20"/>
-          <w:szCs w:val="20"/>
-        </w:rPr>
-        <w:t xml:space="preserve"> within a 5-week turnaround: </w:t>
+      <w:r>
+        <w:rPr>
+          <w:rFonts w:ascii="VIC" w:hAnsi="VIC"/>
+          <w:sz w:val="20"/>
+          <w:szCs w:val="20"/>
+        </w:rPr>
+        <w:t xml:space="preserve">Overscoping within a 5-week turnaround: </w:t>
       </w:r>
       <w:r>
         <w:rPr>
@@ -7467,7 +8226,23 @@
           <w:sz w:val="20"/>
           <w:szCs w:val="20"/>
         </w:rPr>
-        <w:t>data analysis and visualisation and administration user/functionality</w:t>
+        <w:t>data analysis and visualisation</w:t>
+      </w:r>
+      <w:r>
+        <w:rPr>
+          <w:rFonts w:ascii="VIC" w:hAnsi="VIC"/>
+          <w:sz w:val="20"/>
+          <w:szCs w:val="20"/>
+        </w:rPr>
+        <w:t>,</w:t>
+      </w:r>
+      <w:r>
+        <w:rPr>
+          <w:rFonts w:ascii="VIC" w:hAnsi="VIC"/>
+          <w:sz w:val="20"/>
+          <w:szCs w:val="20"/>
+        </w:rPr>
+        <w:t xml:space="preserve"> and administration user/functionality</w:t>
       </w:r>
       <w:r>
         <w:rPr>
@@ -7530,7 +8305,23 @@
           <w:sz w:val="20"/>
           <w:szCs w:val="20"/>
         </w:rPr>
-        <w:t>. This emphasised the importance of frequent commits, branch discipline and clear communication. Over time, the team developed better practices for pull requests and conflict resolution.</w:t>
+        <w:t>. This emphasised the importance of frequent commits, branch discipline</w:t>
+      </w:r>
+      <w:r>
+        <w:rPr>
+          <w:rFonts w:ascii="VIC" w:hAnsi="VIC"/>
+          <w:sz w:val="20"/>
+          <w:szCs w:val="20"/>
+        </w:rPr>
+        <w:t>,</w:t>
+      </w:r>
+      <w:r>
+        <w:rPr>
+          <w:rFonts w:ascii="VIC" w:hAnsi="VIC"/>
+          <w:sz w:val="20"/>
+          <w:szCs w:val="20"/>
+        </w:rPr>
+        <w:t xml:space="preserve"> and clear communication. Over time, the team developed better practices for pull requests and conflict resolution.</w:t>
       </w:r>
     </w:p>
     <w:p>
@@ -7556,6 +8347,14 @@
           <w:sz w:val="20"/>
           <w:szCs w:val="20"/>
         </w:rPr>
+        <w:t>,</w:t>
+      </w:r>
+      <w:r>
+        <w:rPr>
+          <w:rFonts w:ascii="VIC" w:hAnsi="VIC"/>
+          <w:sz w:val="20"/>
+          <w:szCs w:val="20"/>
+        </w:rPr>
         <w:t xml:space="preserve"> </w:t>
       </w:r>
       <w:r>
@@ -7564,7 +8363,23 @@
           <w:sz w:val="20"/>
           <w:szCs w:val="20"/>
         </w:rPr>
-        <w:t>and consistent collaboration practices. They will directly inform how the team approaches future projects with regard to planning, communication and technical execution.</w:t>
+        <w:t>and consistent collaboration practices. They will directly inform how the team approaches future projects with regard to planning, communication</w:t>
+      </w:r>
+      <w:r>
+        <w:rPr>
+          <w:rFonts w:ascii="VIC" w:hAnsi="VIC"/>
+          <w:sz w:val="20"/>
+          <w:szCs w:val="20"/>
+        </w:rPr>
+        <w:t>,</w:t>
+      </w:r>
+      <w:r>
+        <w:rPr>
+          <w:rFonts w:ascii="VIC" w:hAnsi="VIC"/>
+          <w:sz w:val="20"/>
+          <w:szCs w:val="20"/>
+        </w:rPr>
+        <w:t xml:space="preserve"> and technical execution.</w:t>
       </w:r>
     </w:p>
     <w:p>
@@ -7588,7 +8403,6 @@
           <w:sz w:val="28"/>
           <w:szCs w:val="28"/>
         </w:rPr>
-        <w:lastRenderedPageBreak/>
         <w:t>5. Final Project Report</w:t>
       </w:r>
     </w:p>
@@ -7778,7 +8592,23 @@
           <w:sz w:val="20"/>
           <w:szCs w:val="20"/>
         </w:rPr>
-        <w:t>Ultimately, the project delivered a working application that aligns with its stated objectives. More importantly, it served as a valuable learning experience in project management, teamwork and technical development. Each team member left the project with stronger technical skills and a deeper appreciation of collaborative software engineering practices.</w:t>
+        <w:t>Ultimately, the project delivered a working application that aligns with its stated objectives. More importantly, it served as a valuable learning experience in project management, teamwork</w:t>
+      </w:r>
+      <w:r>
+        <w:rPr>
+          <w:rFonts w:ascii="VIC" w:hAnsi="VIC"/>
+          <w:sz w:val="20"/>
+          <w:szCs w:val="20"/>
+        </w:rPr>
+        <w:t>,</w:t>
+      </w:r>
+      <w:r>
+        <w:rPr>
+          <w:rFonts w:ascii="VIC" w:hAnsi="VIC"/>
+          <w:sz w:val="20"/>
+          <w:szCs w:val="20"/>
+        </w:rPr>
+        <w:t xml:space="preserve"> and technical development. Each team member left the project with stronger technical skills and a deeper appreciation of collaborative software engineering practices.</w:t>
       </w:r>
     </w:p>
     <w:p>
@@ -7796,7 +8626,23 @@
           <w:sz w:val="20"/>
           <w:szCs w:val="20"/>
         </w:rPr>
-        <w:t>The team is confident that, with further development and time, the ADS application could be expanded to include additional data sources, stronger chatbot intelligence and richer user profiles.</w:t>
+        <w:t>The team is confident that, with further development and time, the ADS application could be expanded to include additional data sources, stronger chatbot intelligence</w:t>
+      </w:r>
+      <w:r>
+        <w:rPr>
+          <w:rFonts w:ascii="VIC" w:hAnsi="VIC"/>
+          <w:sz w:val="20"/>
+          <w:szCs w:val="20"/>
+        </w:rPr>
+        <w:t>,</w:t>
+      </w:r>
+      <w:r>
+        <w:rPr>
+          <w:rFonts w:ascii="VIC" w:hAnsi="VIC"/>
+          <w:sz w:val="20"/>
+          <w:szCs w:val="20"/>
+        </w:rPr>
+        <w:t xml:space="preserve"> and richer user profiles.</w:t>
       </w:r>
     </w:p>
     <w:p>
@@ -7950,6 +8796,7 @@
           <w:sz w:val="20"/>
           <w:szCs w:val="20"/>
         </w:rPr>
+        <w:lastRenderedPageBreak/>
         <w:t>Deakin University SIT725 coursework guidelines.</w:t>
       </w:r>
     </w:p>
@@ -16607,6 +17454,7 @@
   <w:style w:type="paragraph" w:default="1" w:styleId="Normal">
     <w:name w:val="Normal"/>
     <w:qFormat/>
+    <w:rsid w:val="007D09A3"/>
   </w:style>
   <w:style w:type="paragraph" w:styleId="Heading1">
     <w:name w:val="heading 1"/>
@@ -16810,7 +17658,6 @@
   <w:style w:type="character" w:default="1" w:styleId="DefaultParagraphFont">
     <w:name w:val="Default Paragraph Font"/>
     <w:uiPriority w:val="1"/>
-    <w:semiHidden/>
     <w:unhideWhenUsed/>
   </w:style>
   <w:style w:type="table" w:default="1" w:styleId="TableNormal">

</xml_diff>